<commit_message>
Added the SSB-SC Experiment to the doc file
</commit_message>
<xml_diff>
--- a/Radio and TV/Radio and TV lab report.docx
+++ b/Radio and TV/Radio and TV lab report.docx
@@ -295,25 +295,7 @@
           <w:sz w:val="26"/>
           <w:szCs w:val="26"/>
         </w:rPr>
-        <w:t>"Enter frequ</w:t>
-      </w:r>
-      <w:r>
-        <w:rPr>
-          <w:rFonts w:ascii="Courier New" w:hAnsi="Courier New" w:cs="Courier New"/>
-          <w:color w:val="A020F0"/>
-          <w:sz w:val="26"/>
-          <w:szCs w:val="26"/>
-        </w:rPr>
-        <w:t>e</w:t>
-      </w:r>
-      <w:r>
-        <w:rPr>
-          <w:rFonts w:ascii="Courier New" w:hAnsi="Courier New" w:cs="Courier New"/>
-          <w:color w:val="A020F0"/>
-          <w:sz w:val="26"/>
-          <w:szCs w:val="26"/>
-        </w:rPr>
-        <w:t>ncy of the message signal: "</w:t>
+        <w:t>"Enter frequency of the message signal: "</w:t>
       </w:r>
       <w:r>
         <w:rPr>
@@ -2508,21 +2490,7 @@
           <w:sz w:val="26"/>
           <w:szCs w:val="26"/>
         </w:rPr>
-        <w:t xml:space="preserve">Enter </w:t>
-      </w:r>
-      <w:r>
-        <w:rPr>
-          <w:sz w:val="26"/>
-          <w:szCs w:val="26"/>
-        </w:rPr>
-        <w:t>frequency</w:t>
-      </w:r>
-      <w:r>
-        <w:rPr>
-          <w:sz w:val="26"/>
-          <w:szCs w:val="26"/>
-        </w:rPr>
-        <w:t xml:space="preserve"> of the message signal: </w:t>
+        <w:t xml:space="preserve">Enter frequency of the message signal: </w:t>
       </w:r>
       <w:r>
         <w:rPr>
@@ -5025,15 +4993,2673 @@
     </w:p>
     <w:p>
       <w:pPr>
+        <w:autoSpaceDE w:val="0"/>
+        <w:autoSpaceDN w:val="0"/>
+        <w:adjustRightInd w:val="0"/>
+        <w:spacing w:after="0" w:line="240" w:lineRule="auto"/>
+        <w:rPr>
+          <w:rFonts w:ascii="Courier New" w:hAnsi="Courier New" w:cs="Courier New"/>
+          <w:sz w:val="24"/>
+          <w:szCs w:val="24"/>
+        </w:rPr>
+      </w:pPr>
+      <w:r>
+        <w:rPr>
+          <w:rFonts w:ascii="Courier New" w:hAnsi="Courier New" w:cs="Courier New"/>
+          <w:color w:val="000000"/>
+          <w:sz w:val="26"/>
+          <w:szCs w:val="26"/>
+        </w:rPr>
+        <w:t xml:space="preserve">close </w:t>
+      </w:r>
+      <w:proofErr w:type="gramStart"/>
+      <w:r>
+        <w:rPr>
+          <w:rFonts w:ascii="Courier New" w:hAnsi="Courier New" w:cs="Courier New"/>
+          <w:color w:val="A020F0"/>
+          <w:sz w:val="26"/>
+          <w:szCs w:val="26"/>
+        </w:rPr>
+        <w:t>all</w:t>
+      </w:r>
+      <w:r>
+        <w:rPr>
+          <w:rFonts w:ascii="Courier New" w:hAnsi="Courier New" w:cs="Courier New"/>
+          <w:color w:val="000000"/>
+          <w:sz w:val="26"/>
+          <w:szCs w:val="26"/>
+        </w:rPr>
+        <w:t>;</w:t>
+      </w:r>
+      <w:r>
+        <w:rPr>
+          <w:rFonts w:ascii="Courier New" w:hAnsi="Courier New" w:cs="Courier New"/>
+          <w:color w:val="3C763D"/>
+          <w:sz w:val="26"/>
+          <w:szCs w:val="26"/>
+        </w:rPr>
+        <w:t>%</w:t>
+      </w:r>
+      <w:proofErr w:type="gramEnd"/>
+      <w:r>
+        <w:rPr>
+          <w:rFonts w:ascii="Courier New" w:hAnsi="Courier New" w:cs="Courier New"/>
+          <w:color w:val="3C763D"/>
+          <w:sz w:val="26"/>
+          <w:szCs w:val="26"/>
+        </w:rPr>
+        <w:t>close all window except command window</w:t>
+      </w:r>
+    </w:p>
+    <w:p>
+      <w:pPr>
+        <w:autoSpaceDE w:val="0"/>
+        <w:autoSpaceDN w:val="0"/>
+        <w:adjustRightInd w:val="0"/>
+        <w:spacing w:after="0" w:line="240" w:lineRule="auto"/>
+        <w:rPr>
+          <w:rFonts w:ascii="Courier New" w:hAnsi="Courier New" w:cs="Courier New"/>
+          <w:sz w:val="24"/>
+          <w:szCs w:val="24"/>
+        </w:rPr>
+      </w:pPr>
+      <w:proofErr w:type="spellStart"/>
+      <w:proofErr w:type="gramStart"/>
+      <w:r>
+        <w:rPr>
+          <w:rFonts w:ascii="Courier New" w:hAnsi="Courier New" w:cs="Courier New"/>
+          <w:color w:val="000000"/>
+          <w:sz w:val="26"/>
+          <w:szCs w:val="26"/>
+        </w:rPr>
+        <w:t>clc</w:t>
+      </w:r>
+      <w:proofErr w:type="spellEnd"/>
+      <w:r>
+        <w:rPr>
+          <w:rFonts w:ascii="Courier New" w:hAnsi="Courier New" w:cs="Courier New"/>
+          <w:color w:val="000000"/>
+          <w:sz w:val="26"/>
+          <w:szCs w:val="26"/>
+        </w:rPr>
+        <w:t>;</w:t>
+      </w:r>
+      <w:r>
+        <w:rPr>
+          <w:rFonts w:ascii="Courier New" w:hAnsi="Courier New" w:cs="Courier New"/>
+          <w:color w:val="3C763D"/>
+          <w:sz w:val="26"/>
+          <w:szCs w:val="26"/>
+        </w:rPr>
+        <w:t>%</w:t>
+      </w:r>
+      <w:proofErr w:type="gramEnd"/>
+      <w:r>
+        <w:rPr>
+          <w:rFonts w:ascii="Courier New" w:hAnsi="Courier New" w:cs="Courier New"/>
+          <w:color w:val="3C763D"/>
+          <w:sz w:val="26"/>
+          <w:szCs w:val="26"/>
+        </w:rPr>
+        <w:t>clear command window</w:t>
+      </w:r>
+    </w:p>
+    <w:p>
+      <w:pPr>
+        <w:autoSpaceDE w:val="0"/>
+        <w:autoSpaceDN w:val="0"/>
+        <w:adjustRightInd w:val="0"/>
+        <w:spacing w:after="0" w:line="240" w:lineRule="auto"/>
+        <w:rPr>
+          <w:rFonts w:ascii="Courier New" w:hAnsi="Courier New" w:cs="Courier New"/>
+          <w:sz w:val="24"/>
+          <w:szCs w:val="24"/>
+        </w:rPr>
+      </w:pPr>
+      <w:proofErr w:type="spellStart"/>
+      <w:r>
+        <w:rPr>
+          <w:rFonts w:ascii="Courier New" w:hAnsi="Courier New" w:cs="Courier New"/>
+          <w:color w:val="000000"/>
+          <w:sz w:val="26"/>
+          <w:szCs w:val="26"/>
+        </w:rPr>
+        <w:t>Fm</w:t>
+      </w:r>
+      <w:proofErr w:type="spellEnd"/>
+      <w:r>
+        <w:rPr>
+          <w:rFonts w:ascii="Courier New" w:hAnsi="Courier New" w:cs="Courier New"/>
+          <w:color w:val="000000"/>
+          <w:sz w:val="26"/>
+          <w:szCs w:val="26"/>
+        </w:rPr>
+        <w:t xml:space="preserve"> = </w:t>
+      </w:r>
+      <w:proofErr w:type="gramStart"/>
+      <w:r>
+        <w:rPr>
+          <w:rFonts w:ascii="Courier New" w:hAnsi="Courier New" w:cs="Courier New"/>
+          <w:color w:val="000000"/>
+          <w:sz w:val="26"/>
+          <w:szCs w:val="26"/>
+        </w:rPr>
+        <w:t>input(</w:t>
+      </w:r>
+      <w:proofErr w:type="gramEnd"/>
+      <w:r>
+        <w:rPr>
+          <w:rFonts w:ascii="Courier New" w:hAnsi="Courier New" w:cs="Courier New"/>
+          <w:color w:val="A020F0"/>
+          <w:sz w:val="26"/>
+          <w:szCs w:val="26"/>
+        </w:rPr>
+        <w:t>"Enter frequency of the message signal: "</w:t>
+      </w:r>
+      <w:r>
+        <w:rPr>
+          <w:rFonts w:ascii="Courier New" w:hAnsi="Courier New" w:cs="Courier New"/>
+          <w:color w:val="000000"/>
+          <w:sz w:val="26"/>
+          <w:szCs w:val="26"/>
+        </w:rPr>
+        <w:t>);</w:t>
+      </w:r>
+    </w:p>
+    <w:p>
+      <w:pPr>
+        <w:autoSpaceDE w:val="0"/>
+        <w:autoSpaceDN w:val="0"/>
+        <w:adjustRightInd w:val="0"/>
+        <w:spacing w:after="0" w:line="240" w:lineRule="auto"/>
+        <w:rPr>
+          <w:rFonts w:ascii="Courier New" w:hAnsi="Courier New" w:cs="Courier New"/>
+          <w:sz w:val="24"/>
+          <w:szCs w:val="24"/>
+        </w:rPr>
+      </w:pPr>
+      <w:r>
+        <w:rPr>
+          <w:rFonts w:ascii="Courier New" w:hAnsi="Courier New" w:cs="Courier New"/>
+          <w:color w:val="000000"/>
+          <w:sz w:val="26"/>
+          <w:szCs w:val="26"/>
+        </w:rPr>
+        <w:t xml:space="preserve">Fc = </w:t>
+      </w:r>
+      <w:proofErr w:type="gramStart"/>
+      <w:r>
+        <w:rPr>
+          <w:rFonts w:ascii="Courier New" w:hAnsi="Courier New" w:cs="Courier New"/>
+          <w:color w:val="000000"/>
+          <w:sz w:val="26"/>
+          <w:szCs w:val="26"/>
+        </w:rPr>
+        <w:t>input(</w:t>
+      </w:r>
+      <w:proofErr w:type="gramEnd"/>
+      <w:r>
+        <w:rPr>
+          <w:rFonts w:ascii="Courier New" w:hAnsi="Courier New" w:cs="Courier New"/>
+          <w:color w:val="A020F0"/>
+          <w:sz w:val="26"/>
+          <w:szCs w:val="26"/>
+        </w:rPr>
+        <w:t>"Enter frequency of the carrier signal: "</w:t>
+      </w:r>
+      <w:r>
+        <w:rPr>
+          <w:rFonts w:ascii="Courier New" w:hAnsi="Courier New" w:cs="Courier New"/>
+          <w:color w:val="000000"/>
+          <w:sz w:val="26"/>
+          <w:szCs w:val="26"/>
+        </w:rPr>
+        <w:t>);</w:t>
+      </w:r>
+    </w:p>
+    <w:p>
+      <w:pPr>
+        <w:autoSpaceDE w:val="0"/>
+        <w:autoSpaceDN w:val="0"/>
+        <w:adjustRightInd w:val="0"/>
+        <w:spacing w:after="0" w:line="240" w:lineRule="auto"/>
+        <w:rPr>
+          <w:rFonts w:ascii="Courier New" w:hAnsi="Courier New" w:cs="Courier New"/>
+          <w:sz w:val="24"/>
+          <w:szCs w:val="24"/>
+        </w:rPr>
+      </w:pPr>
+      <w:r>
+        <w:rPr>
+          <w:rFonts w:ascii="Courier New" w:hAnsi="Courier New" w:cs="Courier New"/>
+          <w:color w:val="000000"/>
+          <w:sz w:val="26"/>
+          <w:szCs w:val="26"/>
+        </w:rPr>
+        <w:t xml:space="preserve">Fs = </w:t>
+      </w:r>
+      <w:proofErr w:type="gramStart"/>
+      <w:r>
+        <w:rPr>
+          <w:rFonts w:ascii="Courier New" w:hAnsi="Courier New" w:cs="Courier New"/>
+          <w:color w:val="000000"/>
+          <w:sz w:val="26"/>
+          <w:szCs w:val="26"/>
+        </w:rPr>
+        <w:t>input(</w:t>
+      </w:r>
+      <w:proofErr w:type="gramEnd"/>
+      <w:r>
+        <w:rPr>
+          <w:rFonts w:ascii="Courier New" w:hAnsi="Courier New" w:cs="Courier New"/>
+          <w:color w:val="A020F0"/>
+          <w:sz w:val="26"/>
+          <w:szCs w:val="26"/>
+        </w:rPr>
+        <w:t>"Enter sampling frequency: "</w:t>
+      </w:r>
+      <w:r>
+        <w:rPr>
+          <w:rFonts w:ascii="Courier New" w:hAnsi="Courier New" w:cs="Courier New"/>
+          <w:color w:val="000000"/>
+          <w:sz w:val="26"/>
+          <w:szCs w:val="26"/>
+        </w:rPr>
+        <w:t>);</w:t>
+      </w:r>
+    </w:p>
+    <w:p>
+      <w:pPr>
+        <w:autoSpaceDE w:val="0"/>
+        <w:autoSpaceDN w:val="0"/>
+        <w:adjustRightInd w:val="0"/>
+        <w:spacing w:after="0" w:line="240" w:lineRule="auto"/>
+        <w:rPr>
+          <w:rFonts w:ascii="Courier New" w:hAnsi="Courier New" w:cs="Courier New"/>
+          <w:sz w:val="24"/>
+          <w:szCs w:val="24"/>
+        </w:rPr>
+      </w:pPr>
+      <w:r>
+        <w:rPr>
+          <w:rFonts w:ascii="Courier New" w:hAnsi="Courier New" w:cs="Courier New"/>
+          <w:color w:val="3C763D"/>
+          <w:sz w:val="26"/>
+          <w:szCs w:val="26"/>
+        </w:rPr>
+        <w:t>%defining the time range</w:t>
+      </w:r>
+    </w:p>
+    <w:p>
+      <w:pPr>
+        <w:autoSpaceDE w:val="0"/>
+        <w:autoSpaceDN w:val="0"/>
+        <w:adjustRightInd w:val="0"/>
+        <w:spacing w:after="0" w:line="240" w:lineRule="auto"/>
+        <w:rPr>
+          <w:rFonts w:ascii="Courier New" w:hAnsi="Courier New" w:cs="Courier New"/>
+          <w:sz w:val="24"/>
+          <w:szCs w:val="24"/>
+        </w:rPr>
+      </w:pPr>
+      <w:r>
+        <w:rPr>
+          <w:rFonts w:ascii="Courier New" w:hAnsi="Courier New" w:cs="Courier New"/>
+          <w:color w:val="000000"/>
+          <w:sz w:val="26"/>
+          <w:szCs w:val="26"/>
+        </w:rPr>
+        <w:t>t = 0:0.001:0.4;</w:t>
+      </w:r>
+    </w:p>
+    <w:p>
+      <w:pPr>
+        <w:autoSpaceDE w:val="0"/>
+        <w:autoSpaceDN w:val="0"/>
+        <w:adjustRightInd w:val="0"/>
+        <w:spacing w:after="0" w:line="240" w:lineRule="auto"/>
+        <w:rPr>
+          <w:rFonts w:ascii="Courier New" w:hAnsi="Courier New" w:cs="Courier New"/>
+          <w:sz w:val="24"/>
+          <w:szCs w:val="24"/>
+        </w:rPr>
+      </w:pPr>
+      <w:r>
+        <w:rPr>
+          <w:rFonts w:ascii="Courier New" w:hAnsi="Courier New" w:cs="Courier New"/>
+          <w:color w:val="000000"/>
+          <w:sz w:val="26"/>
+          <w:szCs w:val="26"/>
+        </w:rPr>
+        <w:t>Mt =cos(2*pi*</w:t>
+      </w:r>
+      <w:proofErr w:type="spellStart"/>
+      <w:r>
+        <w:rPr>
+          <w:rFonts w:ascii="Courier New" w:hAnsi="Courier New" w:cs="Courier New"/>
+          <w:color w:val="000000"/>
+          <w:sz w:val="26"/>
+          <w:szCs w:val="26"/>
+        </w:rPr>
+        <w:t>Fm</w:t>
+      </w:r>
+      <w:proofErr w:type="spellEnd"/>
+      <w:r>
+        <w:rPr>
+          <w:rFonts w:ascii="Courier New" w:hAnsi="Courier New" w:cs="Courier New"/>
+          <w:color w:val="000000"/>
+          <w:sz w:val="26"/>
+          <w:szCs w:val="26"/>
+        </w:rPr>
+        <w:t>*t</w:t>
+      </w:r>
+      <w:proofErr w:type="gramStart"/>
+      <w:r>
+        <w:rPr>
+          <w:rFonts w:ascii="Courier New" w:hAnsi="Courier New" w:cs="Courier New"/>
+          <w:color w:val="000000"/>
+          <w:sz w:val="26"/>
+          <w:szCs w:val="26"/>
+        </w:rPr>
+        <w:t>);</w:t>
+      </w:r>
+      <w:r>
+        <w:rPr>
+          <w:rFonts w:ascii="Courier New" w:hAnsi="Courier New" w:cs="Courier New"/>
+          <w:color w:val="3C763D"/>
+          <w:sz w:val="26"/>
+          <w:szCs w:val="26"/>
+        </w:rPr>
+        <w:t>%</w:t>
+      </w:r>
+      <w:proofErr w:type="gramEnd"/>
+      <w:r>
+        <w:rPr>
+          <w:rFonts w:ascii="Courier New" w:hAnsi="Courier New" w:cs="Courier New"/>
+          <w:color w:val="3C763D"/>
+          <w:sz w:val="26"/>
+          <w:szCs w:val="26"/>
+        </w:rPr>
+        <w:t>defining the message signal</w:t>
+      </w:r>
+    </w:p>
+    <w:p>
+      <w:pPr>
+        <w:autoSpaceDE w:val="0"/>
+        <w:autoSpaceDN w:val="0"/>
+        <w:adjustRightInd w:val="0"/>
+        <w:spacing w:after="0" w:line="240" w:lineRule="auto"/>
+        <w:rPr>
+          <w:rFonts w:ascii="Courier New" w:hAnsi="Courier New" w:cs="Courier New"/>
+          <w:sz w:val="24"/>
+          <w:szCs w:val="24"/>
+        </w:rPr>
+      </w:pPr>
+      <w:r>
+        <w:rPr>
+          <w:rFonts w:ascii="Courier New" w:hAnsi="Courier New" w:cs="Courier New"/>
+          <w:color w:val="000000"/>
+          <w:sz w:val="26"/>
+          <w:szCs w:val="26"/>
+        </w:rPr>
+        <w:t>Ct =cos(2*pi*Fc*t</w:t>
+      </w:r>
+      <w:proofErr w:type="gramStart"/>
+      <w:r>
+        <w:rPr>
+          <w:rFonts w:ascii="Courier New" w:hAnsi="Courier New" w:cs="Courier New"/>
+          <w:color w:val="000000"/>
+          <w:sz w:val="26"/>
+          <w:szCs w:val="26"/>
+        </w:rPr>
+        <w:t>);</w:t>
+      </w:r>
+      <w:r>
+        <w:rPr>
+          <w:rFonts w:ascii="Courier New" w:hAnsi="Courier New" w:cs="Courier New"/>
+          <w:color w:val="3C763D"/>
+          <w:sz w:val="26"/>
+          <w:szCs w:val="26"/>
+        </w:rPr>
+        <w:t>%</w:t>
+      </w:r>
+      <w:proofErr w:type="gramEnd"/>
+      <w:r>
+        <w:rPr>
+          <w:rFonts w:ascii="Courier New" w:hAnsi="Courier New" w:cs="Courier New"/>
+          <w:color w:val="3C763D"/>
+          <w:sz w:val="26"/>
+          <w:szCs w:val="26"/>
+        </w:rPr>
+        <w:t>defining the carrier signal wave</w:t>
+      </w:r>
+    </w:p>
+    <w:p>
+      <w:pPr>
+        <w:autoSpaceDE w:val="0"/>
+        <w:autoSpaceDN w:val="0"/>
+        <w:adjustRightInd w:val="0"/>
+        <w:spacing w:after="0" w:line="240" w:lineRule="auto"/>
+        <w:rPr>
+          <w:rFonts w:ascii="Courier New" w:hAnsi="Courier New" w:cs="Courier New"/>
+          <w:sz w:val="24"/>
+          <w:szCs w:val="24"/>
+        </w:rPr>
+      </w:pPr>
+      <w:r>
+        <w:rPr>
+          <w:rFonts w:ascii="Courier New" w:hAnsi="Courier New" w:cs="Courier New"/>
+          <w:color w:val="000000"/>
+          <w:sz w:val="26"/>
+          <w:szCs w:val="26"/>
+        </w:rPr>
+        <w:t>DSB1 = Mt.*</w:t>
+      </w:r>
+      <w:proofErr w:type="gramStart"/>
+      <w:r>
+        <w:rPr>
+          <w:rFonts w:ascii="Courier New" w:hAnsi="Courier New" w:cs="Courier New"/>
+          <w:color w:val="000000"/>
+          <w:sz w:val="26"/>
+          <w:szCs w:val="26"/>
+        </w:rPr>
+        <w:t>Ct;</w:t>
+      </w:r>
+      <w:r>
+        <w:rPr>
+          <w:rFonts w:ascii="Courier New" w:hAnsi="Courier New" w:cs="Courier New"/>
+          <w:color w:val="3C763D"/>
+          <w:sz w:val="26"/>
+          <w:szCs w:val="26"/>
+        </w:rPr>
+        <w:t>%</w:t>
+      </w:r>
+      <w:proofErr w:type="gramEnd"/>
+      <w:r>
+        <w:rPr>
+          <w:rFonts w:ascii="Courier New" w:hAnsi="Courier New" w:cs="Courier New"/>
+          <w:color w:val="3C763D"/>
+          <w:sz w:val="26"/>
+          <w:szCs w:val="26"/>
+        </w:rPr>
+        <w:t>DSB-SC Modulated wave</w:t>
+      </w:r>
+    </w:p>
+    <w:p>
+      <w:pPr>
+        <w:autoSpaceDE w:val="0"/>
+        <w:autoSpaceDN w:val="0"/>
+        <w:adjustRightInd w:val="0"/>
+        <w:spacing w:after="0" w:line="240" w:lineRule="auto"/>
+        <w:rPr>
+          <w:rFonts w:ascii="Courier New" w:hAnsi="Courier New" w:cs="Courier New"/>
+          <w:sz w:val="24"/>
+          <w:szCs w:val="24"/>
+        </w:rPr>
+      </w:pPr>
+      <w:r>
+        <w:rPr>
+          <w:rFonts w:ascii="Courier New" w:hAnsi="Courier New" w:cs="Courier New"/>
+          <w:color w:val="000000"/>
+          <w:sz w:val="26"/>
+          <w:szCs w:val="26"/>
+        </w:rPr>
+        <w:t xml:space="preserve">M1 = </w:t>
+      </w:r>
+      <w:proofErr w:type="gramStart"/>
+      <w:r>
+        <w:rPr>
+          <w:rFonts w:ascii="Courier New" w:hAnsi="Courier New" w:cs="Courier New"/>
+          <w:color w:val="000000"/>
+          <w:sz w:val="26"/>
+          <w:szCs w:val="26"/>
+        </w:rPr>
+        <w:t>cos(</w:t>
+      </w:r>
+      <w:proofErr w:type="gramEnd"/>
+      <w:r>
+        <w:rPr>
+          <w:rFonts w:ascii="Courier New" w:hAnsi="Courier New" w:cs="Courier New"/>
+          <w:color w:val="000000"/>
+          <w:sz w:val="26"/>
+          <w:szCs w:val="26"/>
+        </w:rPr>
+        <w:t>2*pi*</w:t>
+      </w:r>
+      <w:proofErr w:type="spellStart"/>
+      <w:r>
+        <w:rPr>
+          <w:rFonts w:ascii="Courier New" w:hAnsi="Courier New" w:cs="Courier New"/>
+          <w:color w:val="000000"/>
+          <w:sz w:val="26"/>
+          <w:szCs w:val="26"/>
+        </w:rPr>
+        <w:t>Fm</w:t>
+      </w:r>
+      <w:proofErr w:type="spellEnd"/>
+      <w:r>
+        <w:rPr>
+          <w:rFonts w:ascii="Courier New" w:hAnsi="Courier New" w:cs="Courier New"/>
+          <w:color w:val="000000"/>
+          <w:sz w:val="26"/>
+          <w:szCs w:val="26"/>
+        </w:rPr>
+        <w:t>*t - (pi/2));</w:t>
+      </w:r>
+    </w:p>
+    <w:p>
+      <w:pPr>
+        <w:autoSpaceDE w:val="0"/>
+        <w:autoSpaceDN w:val="0"/>
+        <w:adjustRightInd w:val="0"/>
+        <w:spacing w:after="0" w:line="240" w:lineRule="auto"/>
+        <w:rPr>
+          <w:rFonts w:ascii="Courier New" w:hAnsi="Courier New" w:cs="Courier New"/>
+          <w:sz w:val="24"/>
+          <w:szCs w:val="24"/>
+        </w:rPr>
+      </w:pPr>
+      <w:r>
+        <w:rPr>
+          <w:rFonts w:ascii="Courier New" w:hAnsi="Courier New" w:cs="Courier New"/>
+          <w:color w:val="000000"/>
+          <w:sz w:val="26"/>
+          <w:szCs w:val="26"/>
+        </w:rPr>
+        <w:t xml:space="preserve">N1 = </w:t>
+      </w:r>
+      <w:proofErr w:type="gramStart"/>
+      <w:r>
+        <w:rPr>
+          <w:rFonts w:ascii="Courier New" w:hAnsi="Courier New" w:cs="Courier New"/>
+          <w:color w:val="000000"/>
+          <w:sz w:val="26"/>
+          <w:szCs w:val="26"/>
+        </w:rPr>
+        <w:t>cos(</w:t>
+      </w:r>
+      <w:proofErr w:type="gramEnd"/>
+      <w:r>
+        <w:rPr>
+          <w:rFonts w:ascii="Courier New" w:hAnsi="Courier New" w:cs="Courier New"/>
+          <w:color w:val="000000"/>
+          <w:sz w:val="26"/>
+          <w:szCs w:val="26"/>
+        </w:rPr>
+        <w:t>2*pi*Fc*t - (pi/2));</w:t>
+      </w:r>
+    </w:p>
+    <w:p>
+      <w:pPr>
+        <w:autoSpaceDE w:val="0"/>
+        <w:autoSpaceDN w:val="0"/>
+        <w:adjustRightInd w:val="0"/>
+        <w:spacing w:after="0" w:line="240" w:lineRule="auto"/>
+        <w:rPr>
+          <w:rFonts w:ascii="Courier New" w:hAnsi="Courier New" w:cs="Courier New"/>
+          <w:sz w:val="24"/>
+          <w:szCs w:val="24"/>
+        </w:rPr>
+      </w:pPr>
+      <w:r>
+        <w:rPr>
+          <w:rFonts w:ascii="Courier New" w:hAnsi="Courier New" w:cs="Courier New"/>
+          <w:color w:val="000000"/>
+          <w:sz w:val="26"/>
+          <w:szCs w:val="26"/>
+        </w:rPr>
+        <w:t>DSB2 = M</w:t>
+      </w:r>
+      <w:proofErr w:type="gramStart"/>
+      <w:r>
+        <w:rPr>
+          <w:rFonts w:ascii="Courier New" w:hAnsi="Courier New" w:cs="Courier New"/>
+          <w:color w:val="000000"/>
+          <w:sz w:val="26"/>
+          <w:szCs w:val="26"/>
+        </w:rPr>
+        <w:t>1.*</w:t>
+      </w:r>
+      <w:proofErr w:type="gramEnd"/>
+      <w:r>
+        <w:rPr>
+          <w:rFonts w:ascii="Courier New" w:hAnsi="Courier New" w:cs="Courier New"/>
+          <w:color w:val="000000"/>
+          <w:sz w:val="26"/>
+          <w:szCs w:val="26"/>
+        </w:rPr>
+        <w:t>N1;</w:t>
+      </w:r>
+    </w:p>
+    <w:p>
+      <w:pPr>
+        <w:autoSpaceDE w:val="0"/>
+        <w:autoSpaceDN w:val="0"/>
+        <w:adjustRightInd w:val="0"/>
+        <w:spacing w:after="0" w:line="240" w:lineRule="auto"/>
+        <w:rPr>
+          <w:rFonts w:ascii="Courier New" w:hAnsi="Courier New" w:cs="Courier New"/>
+          <w:sz w:val="24"/>
+          <w:szCs w:val="24"/>
+        </w:rPr>
+      </w:pPr>
+      <w:r>
+        <w:rPr>
+          <w:rFonts w:ascii="Courier New" w:hAnsi="Courier New" w:cs="Courier New"/>
+          <w:color w:val="000000"/>
+          <w:sz w:val="26"/>
+          <w:szCs w:val="26"/>
+        </w:rPr>
+        <w:t>USB = DSB1-DSB</w:t>
+      </w:r>
+      <w:proofErr w:type="gramStart"/>
+      <w:r>
+        <w:rPr>
+          <w:rFonts w:ascii="Courier New" w:hAnsi="Courier New" w:cs="Courier New"/>
+          <w:color w:val="000000"/>
+          <w:sz w:val="26"/>
+          <w:szCs w:val="26"/>
+        </w:rPr>
+        <w:t>2;</w:t>
+      </w:r>
+      <w:r>
+        <w:rPr>
+          <w:rFonts w:ascii="Courier New" w:hAnsi="Courier New" w:cs="Courier New"/>
+          <w:color w:val="3C763D"/>
+          <w:sz w:val="26"/>
+          <w:szCs w:val="26"/>
+        </w:rPr>
+        <w:t>%</w:t>
+      </w:r>
+      <w:proofErr w:type="gramEnd"/>
+      <w:r>
+        <w:rPr>
+          <w:rFonts w:ascii="Courier New" w:hAnsi="Courier New" w:cs="Courier New"/>
+          <w:color w:val="3C763D"/>
+          <w:sz w:val="26"/>
+          <w:szCs w:val="26"/>
+        </w:rPr>
+        <w:t>Generating upper sideband signal</w:t>
+      </w:r>
+    </w:p>
+    <w:p>
+      <w:pPr>
+        <w:autoSpaceDE w:val="0"/>
+        <w:autoSpaceDN w:val="0"/>
+        <w:adjustRightInd w:val="0"/>
+        <w:spacing w:after="0" w:line="240" w:lineRule="auto"/>
+        <w:rPr>
+          <w:rFonts w:ascii="Courier New" w:hAnsi="Courier New" w:cs="Courier New"/>
+          <w:sz w:val="24"/>
+          <w:szCs w:val="24"/>
+        </w:rPr>
+      </w:pPr>
+      <w:r>
+        <w:rPr>
+          <w:rFonts w:ascii="Courier New" w:hAnsi="Courier New" w:cs="Courier New"/>
+          <w:color w:val="000000"/>
+          <w:sz w:val="26"/>
+          <w:szCs w:val="26"/>
+        </w:rPr>
+        <w:t>LSB = DSB1+DSB</w:t>
+      </w:r>
+      <w:proofErr w:type="gramStart"/>
+      <w:r>
+        <w:rPr>
+          <w:rFonts w:ascii="Courier New" w:hAnsi="Courier New" w:cs="Courier New"/>
+          <w:color w:val="000000"/>
+          <w:sz w:val="26"/>
+          <w:szCs w:val="26"/>
+        </w:rPr>
+        <w:t>2;</w:t>
+      </w:r>
+      <w:r>
+        <w:rPr>
+          <w:rFonts w:ascii="Courier New" w:hAnsi="Courier New" w:cs="Courier New"/>
+          <w:color w:val="3C763D"/>
+          <w:sz w:val="26"/>
+          <w:szCs w:val="26"/>
+        </w:rPr>
+        <w:t>%</w:t>
+      </w:r>
+      <w:proofErr w:type="gramEnd"/>
+      <w:r>
+        <w:rPr>
+          <w:rFonts w:ascii="Courier New" w:hAnsi="Courier New" w:cs="Courier New"/>
+          <w:color w:val="3C763D"/>
+          <w:sz w:val="26"/>
+          <w:szCs w:val="26"/>
+        </w:rPr>
+        <w:t>Generating lower sideband signal</w:t>
+      </w:r>
+    </w:p>
+    <w:p>
+      <w:pPr>
+        <w:autoSpaceDE w:val="0"/>
+        <w:autoSpaceDN w:val="0"/>
+        <w:adjustRightInd w:val="0"/>
+        <w:spacing w:after="0" w:line="240" w:lineRule="auto"/>
+        <w:rPr>
+          <w:rFonts w:ascii="Courier New" w:hAnsi="Courier New" w:cs="Courier New"/>
+          <w:sz w:val="24"/>
+          <w:szCs w:val="24"/>
+        </w:rPr>
+      </w:pPr>
+      <w:r>
+        <w:rPr>
+          <w:rFonts w:ascii="Courier New" w:hAnsi="Courier New" w:cs="Courier New"/>
+          <w:color w:val="3C763D"/>
+          <w:sz w:val="26"/>
+          <w:szCs w:val="26"/>
+        </w:rPr>
+        <w:t xml:space="preserve"> </w:t>
+      </w:r>
+    </w:p>
+    <w:p>
+      <w:pPr>
+        <w:autoSpaceDE w:val="0"/>
+        <w:autoSpaceDN w:val="0"/>
+        <w:adjustRightInd w:val="0"/>
+        <w:spacing w:after="0" w:line="240" w:lineRule="auto"/>
+        <w:rPr>
+          <w:rFonts w:ascii="Courier New" w:hAnsi="Courier New" w:cs="Courier New"/>
+          <w:sz w:val="24"/>
+          <w:szCs w:val="24"/>
+        </w:rPr>
+      </w:pPr>
+      <w:proofErr w:type="spellStart"/>
+      <w:r>
+        <w:rPr>
+          <w:rFonts w:ascii="Courier New" w:hAnsi="Courier New" w:cs="Courier New"/>
+          <w:color w:val="000000"/>
+          <w:sz w:val="26"/>
+          <w:szCs w:val="26"/>
+        </w:rPr>
+        <w:t>USBMult</w:t>
+      </w:r>
+      <w:proofErr w:type="spellEnd"/>
+      <w:r>
+        <w:rPr>
+          <w:rFonts w:ascii="Courier New" w:hAnsi="Courier New" w:cs="Courier New"/>
+          <w:color w:val="000000"/>
+          <w:sz w:val="26"/>
+          <w:szCs w:val="26"/>
+        </w:rPr>
+        <w:t xml:space="preserve"> = </w:t>
+      </w:r>
+      <w:proofErr w:type="gramStart"/>
+      <w:r>
+        <w:rPr>
+          <w:rFonts w:ascii="Courier New" w:hAnsi="Courier New" w:cs="Courier New"/>
+          <w:color w:val="000000"/>
+          <w:sz w:val="26"/>
+          <w:szCs w:val="26"/>
+        </w:rPr>
+        <w:t>USB.*</w:t>
+      </w:r>
+      <w:proofErr w:type="gramEnd"/>
+      <w:r>
+        <w:rPr>
+          <w:rFonts w:ascii="Courier New" w:hAnsi="Courier New" w:cs="Courier New"/>
+          <w:color w:val="000000"/>
+          <w:sz w:val="26"/>
+          <w:szCs w:val="26"/>
+        </w:rPr>
+        <w:t>Ct;</w:t>
+      </w:r>
+    </w:p>
+    <w:p>
+      <w:pPr>
+        <w:autoSpaceDE w:val="0"/>
+        <w:autoSpaceDN w:val="0"/>
+        <w:adjustRightInd w:val="0"/>
+        <w:spacing w:after="0" w:line="240" w:lineRule="auto"/>
+        <w:rPr>
+          <w:rFonts w:ascii="Courier New" w:hAnsi="Courier New" w:cs="Courier New"/>
+          <w:sz w:val="24"/>
+          <w:szCs w:val="24"/>
+        </w:rPr>
+      </w:pPr>
+      <w:r>
+        <w:rPr>
+          <w:rFonts w:ascii="Courier New" w:hAnsi="Courier New" w:cs="Courier New"/>
+          <w:color w:val="3C763D"/>
+          <w:sz w:val="26"/>
+          <w:szCs w:val="26"/>
+        </w:rPr>
+        <w:t xml:space="preserve">%defining </w:t>
+      </w:r>
+      <w:proofErr w:type="spellStart"/>
+      <w:r>
+        <w:rPr>
+          <w:rFonts w:ascii="Courier New" w:hAnsi="Courier New" w:cs="Courier New"/>
+          <w:color w:val="3C763D"/>
+          <w:sz w:val="26"/>
+          <w:szCs w:val="26"/>
+        </w:rPr>
+        <w:t>butterworth</w:t>
+      </w:r>
+      <w:proofErr w:type="spellEnd"/>
+      <w:r>
+        <w:rPr>
+          <w:rFonts w:ascii="Courier New" w:hAnsi="Courier New" w:cs="Courier New"/>
+          <w:color w:val="3C763D"/>
+          <w:sz w:val="26"/>
+          <w:szCs w:val="26"/>
+        </w:rPr>
+        <w:t xml:space="preserve"> filter</w:t>
+      </w:r>
+    </w:p>
+    <w:p>
+      <w:pPr>
+        <w:autoSpaceDE w:val="0"/>
+        <w:autoSpaceDN w:val="0"/>
+        <w:adjustRightInd w:val="0"/>
+        <w:spacing w:after="0" w:line="240" w:lineRule="auto"/>
+        <w:rPr>
+          <w:rFonts w:ascii="Courier New" w:hAnsi="Courier New" w:cs="Courier New"/>
+          <w:sz w:val="24"/>
+          <w:szCs w:val="24"/>
+        </w:rPr>
+      </w:pPr>
+      <w:r>
+        <w:rPr>
+          <w:rFonts w:ascii="Courier New" w:hAnsi="Courier New" w:cs="Courier New"/>
+          <w:color w:val="000000"/>
+          <w:sz w:val="26"/>
+          <w:szCs w:val="26"/>
+        </w:rPr>
+        <w:t>[</w:t>
+      </w:r>
+      <w:proofErr w:type="spellStart"/>
+      <w:proofErr w:type="gramStart"/>
+      <w:r>
+        <w:rPr>
+          <w:rFonts w:ascii="Courier New" w:hAnsi="Courier New" w:cs="Courier New"/>
+          <w:color w:val="000000"/>
+          <w:sz w:val="26"/>
+          <w:szCs w:val="26"/>
+        </w:rPr>
+        <w:t>x,y</w:t>
+      </w:r>
+      <w:proofErr w:type="spellEnd"/>
+      <w:proofErr w:type="gramEnd"/>
+      <w:r>
+        <w:rPr>
+          <w:rFonts w:ascii="Courier New" w:hAnsi="Courier New" w:cs="Courier New"/>
+          <w:color w:val="000000"/>
+          <w:sz w:val="26"/>
+          <w:szCs w:val="26"/>
+        </w:rPr>
+        <w:t>] = butter(2,(2*pi*</w:t>
+      </w:r>
+      <w:proofErr w:type="spellStart"/>
+      <w:r>
+        <w:rPr>
+          <w:rFonts w:ascii="Courier New" w:hAnsi="Courier New" w:cs="Courier New"/>
+          <w:color w:val="000000"/>
+          <w:sz w:val="26"/>
+          <w:szCs w:val="26"/>
+        </w:rPr>
+        <w:t>Fm</w:t>
+      </w:r>
+      <w:proofErr w:type="spellEnd"/>
+      <w:r>
+        <w:rPr>
+          <w:rFonts w:ascii="Courier New" w:hAnsi="Courier New" w:cs="Courier New"/>
+          <w:color w:val="000000"/>
+          <w:sz w:val="26"/>
+          <w:szCs w:val="26"/>
+        </w:rPr>
+        <w:t>)/Fs);</w:t>
+      </w:r>
+    </w:p>
+    <w:p>
+      <w:pPr>
+        <w:autoSpaceDE w:val="0"/>
+        <w:autoSpaceDN w:val="0"/>
+        <w:adjustRightInd w:val="0"/>
+        <w:spacing w:after="0" w:line="240" w:lineRule="auto"/>
+        <w:rPr>
+          <w:rFonts w:ascii="Courier New" w:hAnsi="Courier New" w:cs="Courier New"/>
+          <w:sz w:val="24"/>
+          <w:szCs w:val="24"/>
+        </w:rPr>
+      </w:pPr>
+      <w:r>
+        <w:rPr>
+          <w:rFonts w:ascii="Courier New" w:hAnsi="Courier New" w:cs="Courier New"/>
+          <w:color w:val="000000"/>
+          <w:sz w:val="26"/>
+          <w:szCs w:val="26"/>
+        </w:rPr>
+        <w:t>F1 = filter(</w:t>
+      </w:r>
+      <w:proofErr w:type="spellStart"/>
+      <w:proofErr w:type="gramStart"/>
+      <w:r>
+        <w:rPr>
+          <w:rFonts w:ascii="Courier New" w:hAnsi="Courier New" w:cs="Courier New"/>
+          <w:color w:val="000000"/>
+          <w:sz w:val="26"/>
+          <w:szCs w:val="26"/>
+        </w:rPr>
+        <w:t>x,y</w:t>
+      </w:r>
+      <w:proofErr w:type="gramEnd"/>
+      <w:r>
+        <w:rPr>
+          <w:rFonts w:ascii="Courier New" w:hAnsi="Courier New" w:cs="Courier New"/>
+          <w:color w:val="000000"/>
+          <w:sz w:val="26"/>
+          <w:szCs w:val="26"/>
+        </w:rPr>
+        <w:t>,USBMult</w:t>
+      </w:r>
+      <w:proofErr w:type="spellEnd"/>
+      <w:r>
+        <w:rPr>
+          <w:rFonts w:ascii="Courier New" w:hAnsi="Courier New" w:cs="Courier New"/>
+          <w:color w:val="000000"/>
+          <w:sz w:val="26"/>
+          <w:szCs w:val="26"/>
+        </w:rPr>
+        <w:t>);</w:t>
+      </w:r>
+    </w:p>
+    <w:p>
+      <w:pPr>
+        <w:autoSpaceDE w:val="0"/>
+        <w:autoSpaceDN w:val="0"/>
+        <w:adjustRightInd w:val="0"/>
+        <w:spacing w:after="0" w:line="240" w:lineRule="auto"/>
+        <w:rPr>
+          <w:rFonts w:ascii="Courier New" w:hAnsi="Courier New" w:cs="Courier New"/>
+          <w:sz w:val="24"/>
+          <w:szCs w:val="24"/>
+        </w:rPr>
+      </w:pPr>
+      <w:r>
+        <w:rPr>
+          <w:rFonts w:ascii="Courier New" w:hAnsi="Courier New" w:cs="Courier New"/>
+          <w:color w:val="000000"/>
+          <w:sz w:val="26"/>
+          <w:szCs w:val="26"/>
+        </w:rPr>
+        <w:t>F2 = filter(</w:t>
+      </w:r>
+      <w:proofErr w:type="gramStart"/>
+      <w:r>
+        <w:rPr>
+          <w:rFonts w:ascii="Courier New" w:hAnsi="Courier New" w:cs="Courier New"/>
+          <w:color w:val="000000"/>
+          <w:sz w:val="26"/>
+          <w:szCs w:val="26"/>
+        </w:rPr>
+        <w:t>x,y</w:t>
+      </w:r>
+      <w:proofErr w:type="gramEnd"/>
+      <w:r>
+        <w:rPr>
+          <w:rFonts w:ascii="Courier New" w:hAnsi="Courier New" w:cs="Courier New"/>
+          <w:color w:val="000000"/>
+          <w:sz w:val="26"/>
+          <w:szCs w:val="26"/>
+        </w:rPr>
+        <w:t>,F1);</w:t>
+      </w:r>
+    </w:p>
+    <w:p>
+      <w:pPr>
+        <w:autoSpaceDE w:val="0"/>
+        <w:autoSpaceDN w:val="0"/>
+        <w:adjustRightInd w:val="0"/>
+        <w:spacing w:after="0" w:line="240" w:lineRule="auto"/>
+        <w:rPr>
+          <w:rFonts w:ascii="Courier New" w:hAnsi="Courier New" w:cs="Courier New"/>
+          <w:sz w:val="24"/>
+          <w:szCs w:val="24"/>
+        </w:rPr>
+      </w:pPr>
+      <w:r>
+        <w:rPr>
+          <w:rFonts w:ascii="Courier New" w:hAnsi="Courier New" w:cs="Courier New"/>
+          <w:color w:val="000000"/>
+          <w:sz w:val="26"/>
+          <w:szCs w:val="26"/>
+        </w:rPr>
+        <w:t>F3 = filter(</w:t>
+      </w:r>
+      <w:proofErr w:type="gramStart"/>
+      <w:r>
+        <w:rPr>
+          <w:rFonts w:ascii="Courier New" w:hAnsi="Courier New" w:cs="Courier New"/>
+          <w:color w:val="000000"/>
+          <w:sz w:val="26"/>
+          <w:szCs w:val="26"/>
+        </w:rPr>
+        <w:t>x,y</w:t>
+      </w:r>
+      <w:proofErr w:type="gramEnd"/>
+      <w:r>
+        <w:rPr>
+          <w:rFonts w:ascii="Courier New" w:hAnsi="Courier New" w:cs="Courier New"/>
+          <w:color w:val="000000"/>
+          <w:sz w:val="26"/>
+          <w:szCs w:val="26"/>
+        </w:rPr>
+        <w:t>,F2);</w:t>
+      </w:r>
+    </w:p>
+    <w:p>
+      <w:pPr>
+        <w:autoSpaceDE w:val="0"/>
+        <w:autoSpaceDN w:val="0"/>
+        <w:adjustRightInd w:val="0"/>
+        <w:spacing w:after="0" w:line="240" w:lineRule="auto"/>
+        <w:rPr>
+          <w:rFonts w:ascii="Courier New" w:hAnsi="Courier New" w:cs="Courier New"/>
+          <w:sz w:val="24"/>
+          <w:szCs w:val="24"/>
+        </w:rPr>
+      </w:pPr>
+      <w:r>
+        <w:rPr>
+          <w:rFonts w:ascii="Courier New" w:hAnsi="Courier New" w:cs="Courier New"/>
+          <w:color w:val="000000"/>
+          <w:sz w:val="26"/>
+          <w:szCs w:val="26"/>
+        </w:rPr>
+        <w:t>F4 = filter(</w:t>
+      </w:r>
+      <w:proofErr w:type="gramStart"/>
+      <w:r>
+        <w:rPr>
+          <w:rFonts w:ascii="Courier New" w:hAnsi="Courier New" w:cs="Courier New"/>
+          <w:color w:val="000000"/>
+          <w:sz w:val="26"/>
+          <w:szCs w:val="26"/>
+        </w:rPr>
+        <w:t>x,y</w:t>
+      </w:r>
+      <w:proofErr w:type="gramEnd"/>
+      <w:r>
+        <w:rPr>
+          <w:rFonts w:ascii="Courier New" w:hAnsi="Courier New" w:cs="Courier New"/>
+          <w:color w:val="000000"/>
+          <w:sz w:val="26"/>
+          <w:szCs w:val="26"/>
+        </w:rPr>
+        <w:t>,F3);</w:t>
+      </w:r>
+    </w:p>
+    <w:p>
+      <w:pPr>
+        <w:autoSpaceDE w:val="0"/>
+        <w:autoSpaceDN w:val="0"/>
+        <w:adjustRightInd w:val="0"/>
+        <w:spacing w:after="0" w:line="240" w:lineRule="auto"/>
+        <w:rPr>
+          <w:rFonts w:ascii="Courier New" w:hAnsi="Courier New" w:cs="Courier New"/>
+          <w:sz w:val="24"/>
+          <w:szCs w:val="24"/>
+        </w:rPr>
+      </w:pPr>
+      <w:r>
+        <w:rPr>
+          <w:rFonts w:ascii="Courier New" w:hAnsi="Courier New" w:cs="Courier New"/>
+          <w:color w:val="000000"/>
+          <w:sz w:val="26"/>
+          <w:szCs w:val="26"/>
+        </w:rPr>
+        <w:t xml:space="preserve"> </w:t>
+      </w:r>
+    </w:p>
+    <w:p>
+      <w:pPr>
+        <w:autoSpaceDE w:val="0"/>
+        <w:autoSpaceDN w:val="0"/>
+        <w:adjustRightInd w:val="0"/>
+        <w:spacing w:after="0" w:line="240" w:lineRule="auto"/>
+        <w:rPr>
+          <w:rFonts w:ascii="Courier New" w:hAnsi="Courier New" w:cs="Courier New"/>
+          <w:sz w:val="24"/>
+          <w:szCs w:val="24"/>
+        </w:rPr>
+      </w:pPr>
+      <w:proofErr w:type="gramStart"/>
+      <w:r>
+        <w:rPr>
+          <w:rFonts w:ascii="Courier New" w:hAnsi="Courier New" w:cs="Courier New"/>
+          <w:color w:val="000000"/>
+          <w:sz w:val="26"/>
+          <w:szCs w:val="26"/>
+        </w:rPr>
+        <w:t>subplot(</w:t>
+      </w:r>
+      <w:proofErr w:type="gramEnd"/>
+      <w:r>
+        <w:rPr>
+          <w:rFonts w:ascii="Courier New" w:hAnsi="Courier New" w:cs="Courier New"/>
+          <w:color w:val="000000"/>
+          <w:sz w:val="26"/>
+          <w:szCs w:val="26"/>
+        </w:rPr>
+        <w:t>5,1,1);</w:t>
+      </w:r>
+      <w:r>
+        <w:rPr>
+          <w:rFonts w:ascii="Courier New" w:hAnsi="Courier New" w:cs="Courier New"/>
+          <w:color w:val="3C763D"/>
+          <w:sz w:val="26"/>
+          <w:szCs w:val="26"/>
+        </w:rPr>
+        <w:t>%plotting the message signal wave</w:t>
+      </w:r>
+    </w:p>
+    <w:p>
+      <w:pPr>
+        <w:autoSpaceDE w:val="0"/>
+        <w:autoSpaceDN w:val="0"/>
+        <w:adjustRightInd w:val="0"/>
+        <w:spacing w:after="0" w:line="240" w:lineRule="auto"/>
+        <w:rPr>
+          <w:rFonts w:ascii="Courier New" w:hAnsi="Courier New" w:cs="Courier New"/>
+          <w:sz w:val="24"/>
+          <w:szCs w:val="24"/>
+        </w:rPr>
+      </w:pPr>
+      <w:r>
+        <w:rPr>
+          <w:rFonts w:ascii="Courier New" w:hAnsi="Courier New" w:cs="Courier New"/>
+          <w:color w:val="000000"/>
+          <w:sz w:val="26"/>
+          <w:szCs w:val="26"/>
+        </w:rPr>
+        <w:t>plot(</w:t>
+      </w:r>
+      <w:proofErr w:type="gramStart"/>
+      <w:r>
+        <w:rPr>
+          <w:rFonts w:ascii="Courier New" w:hAnsi="Courier New" w:cs="Courier New"/>
+          <w:color w:val="000000"/>
+          <w:sz w:val="26"/>
+          <w:szCs w:val="26"/>
+        </w:rPr>
+        <w:t>t,Mt</w:t>
+      </w:r>
+      <w:proofErr w:type="gramEnd"/>
+      <w:r>
+        <w:rPr>
+          <w:rFonts w:ascii="Courier New" w:hAnsi="Courier New" w:cs="Courier New"/>
+          <w:color w:val="000000"/>
+          <w:sz w:val="26"/>
+          <w:szCs w:val="26"/>
+        </w:rPr>
+        <w:t>,</w:t>
+      </w:r>
+      <w:r>
+        <w:rPr>
+          <w:rFonts w:ascii="Courier New" w:hAnsi="Courier New" w:cs="Courier New"/>
+          <w:color w:val="A020F0"/>
+          <w:sz w:val="26"/>
+          <w:szCs w:val="26"/>
+        </w:rPr>
+        <w:t>'k'</w:t>
+      </w:r>
+      <w:r>
+        <w:rPr>
+          <w:rFonts w:ascii="Courier New" w:hAnsi="Courier New" w:cs="Courier New"/>
+          <w:color w:val="000000"/>
+          <w:sz w:val="26"/>
+          <w:szCs w:val="26"/>
+        </w:rPr>
+        <w:t>,t,M1,</w:t>
+      </w:r>
+      <w:r>
+        <w:rPr>
+          <w:rFonts w:ascii="Courier New" w:hAnsi="Courier New" w:cs="Courier New"/>
+          <w:color w:val="A020F0"/>
+          <w:sz w:val="26"/>
+          <w:szCs w:val="26"/>
+        </w:rPr>
+        <w:t>'--b'</w:t>
+      </w:r>
+      <w:r>
+        <w:rPr>
+          <w:rFonts w:ascii="Courier New" w:hAnsi="Courier New" w:cs="Courier New"/>
+          <w:color w:val="000000"/>
+          <w:sz w:val="26"/>
+          <w:szCs w:val="26"/>
+        </w:rPr>
+        <w:t>);</w:t>
+      </w:r>
+    </w:p>
+    <w:p>
+      <w:pPr>
+        <w:autoSpaceDE w:val="0"/>
+        <w:autoSpaceDN w:val="0"/>
+        <w:adjustRightInd w:val="0"/>
+        <w:spacing w:after="0" w:line="240" w:lineRule="auto"/>
+        <w:rPr>
+          <w:rFonts w:ascii="Courier New" w:hAnsi="Courier New" w:cs="Courier New"/>
+          <w:sz w:val="24"/>
+          <w:szCs w:val="24"/>
+        </w:rPr>
+      </w:pPr>
+      <w:proofErr w:type="gramStart"/>
+      <w:r>
+        <w:rPr>
+          <w:rFonts w:ascii="Courier New" w:hAnsi="Courier New" w:cs="Courier New"/>
+          <w:color w:val="000000"/>
+          <w:sz w:val="26"/>
+          <w:szCs w:val="26"/>
+        </w:rPr>
+        <w:t>title(</w:t>
+      </w:r>
+      <w:proofErr w:type="gramEnd"/>
+      <w:r>
+        <w:rPr>
+          <w:rFonts w:ascii="Courier New" w:hAnsi="Courier New" w:cs="Courier New"/>
+          <w:color w:val="A020F0"/>
+          <w:sz w:val="26"/>
+          <w:szCs w:val="26"/>
+        </w:rPr>
+        <w:t xml:space="preserve">"Baseband signal and its </w:t>
+      </w:r>
+      <w:proofErr w:type="spellStart"/>
+      <w:r>
+        <w:rPr>
+          <w:rFonts w:ascii="Courier New" w:hAnsi="Courier New" w:cs="Courier New"/>
+          <w:color w:val="A020F0"/>
+          <w:sz w:val="26"/>
+          <w:szCs w:val="26"/>
+        </w:rPr>
+        <w:t>hilbert</w:t>
+      </w:r>
+      <w:proofErr w:type="spellEnd"/>
+      <w:r>
+        <w:rPr>
+          <w:rFonts w:ascii="Courier New" w:hAnsi="Courier New" w:cs="Courier New"/>
+          <w:color w:val="A020F0"/>
+          <w:sz w:val="26"/>
+          <w:szCs w:val="26"/>
+        </w:rPr>
+        <w:t xml:space="preserve"> transform"</w:t>
+      </w:r>
+      <w:r>
+        <w:rPr>
+          <w:rFonts w:ascii="Courier New" w:hAnsi="Courier New" w:cs="Courier New"/>
+          <w:color w:val="000000"/>
+          <w:sz w:val="26"/>
+          <w:szCs w:val="26"/>
+        </w:rPr>
+        <w:t>);</w:t>
+      </w:r>
+    </w:p>
+    <w:p>
+      <w:pPr>
+        <w:autoSpaceDE w:val="0"/>
+        <w:autoSpaceDN w:val="0"/>
+        <w:adjustRightInd w:val="0"/>
+        <w:spacing w:after="0" w:line="240" w:lineRule="auto"/>
+        <w:rPr>
+          <w:rFonts w:ascii="Courier New" w:hAnsi="Courier New" w:cs="Courier New"/>
+          <w:sz w:val="24"/>
+          <w:szCs w:val="24"/>
+        </w:rPr>
+      </w:pPr>
+      <w:proofErr w:type="spellStart"/>
+      <w:r>
+        <w:rPr>
+          <w:rFonts w:ascii="Courier New" w:hAnsi="Courier New" w:cs="Courier New"/>
+          <w:color w:val="000000"/>
+          <w:sz w:val="26"/>
+          <w:szCs w:val="26"/>
+        </w:rPr>
+        <w:t>xlabel</w:t>
+      </w:r>
+      <w:proofErr w:type="spellEnd"/>
+      <w:r>
+        <w:rPr>
+          <w:rFonts w:ascii="Courier New" w:hAnsi="Courier New" w:cs="Courier New"/>
+          <w:color w:val="000000"/>
+          <w:sz w:val="26"/>
+          <w:szCs w:val="26"/>
+        </w:rPr>
+        <w:t>(</w:t>
+      </w:r>
+      <w:r>
+        <w:rPr>
+          <w:rFonts w:ascii="Courier New" w:hAnsi="Courier New" w:cs="Courier New"/>
+          <w:color w:val="A020F0"/>
+          <w:sz w:val="26"/>
+          <w:szCs w:val="26"/>
+        </w:rPr>
+        <w:t>"Time(sec)----&gt;"</w:t>
+      </w:r>
+      <w:r>
+        <w:rPr>
+          <w:rFonts w:ascii="Courier New" w:hAnsi="Courier New" w:cs="Courier New"/>
+          <w:color w:val="000000"/>
+          <w:sz w:val="26"/>
+          <w:szCs w:val="26"/>
+        </w:rPr>
+        <w:t>);</w:t>
+      </w:r>
+    </w:p>
+    <w:p>
+      <w:pPr>
+        <w:autoSpaceDE w:val="0"/>
+        <w:autoSpaceDN w:val="0"/>
+        <w:adjustRightInd w:val="0"/>
+        <w:spacing w:after="0" w:line="240" w:lineRule="auto"/>
+        <w:rPr>
+          <w:rFonts w:ascii="Courier New" w:hAnsi="Courier New" w:cs="Courier New"/>
+          <w:sz w:val="24"/>
+          <w:szCs w:val="24"/>
+        </w:rPr>
+      </w:pPr>
+      <w:proofErr w:type="spellStart"/>
+      <w:r>
+        <w:rPr>
+          <w:rFonts w:ascii="Courier New" w:hAnsi="Courier New" w:cs="Courier New"/>
+          <w:color w:val="000000"/>
+          <w:sz w:val="26"/>
+          <w:szCs w:val="26"/>
+        </w:rPr>
+        <w:t>ylabel</w:t>
+      </w:r>
+      <w:proofErr w:type="spellEnd"/>
+      <w:r>
+        <w:rPr>
+          <w:rFonts w:ascii="Courier New" w:hAnsi="Courier New" w:cs="Courier New"/>
+          <w:color w:val="000000"/>
+          <w:sz w:val="26"/>
+          <w:szCs w:val="26"/>
+        </w:rPr>
+        <w:t>(</w:t>
+      </w:r>
+      <w:r>
+        <w:rPr>
+          <w:rFonts w:ascii="Courier New" w:hAnsi="Courier New" w:cs="Courier New"/>
+          <w:color w:val="A020F0"/>
+          <w:sz w:val="26"/>
+          <w:szCs w:val="26"/>
+        </w:rPr>
+        <w:t>"Amplitude---&gt;"</w:t>
+      </w:r>
+      <w:r>
+        <w:rPr>
+          <w:rFonts w:ascii="Courier New" w:hAnsi="Courier New" w:cs="Courier New"/>
+          <w:color w:val="000000"/>
+          <w:sz w:val="26"/>
+          <w:szCs w:val="26"/>
+        </w:rPr>
+        <w:t>);</w:t>
+      </w:r>
+    </w:p>
+    <w:p>
+      <w:pPr>
+        <w:autoSpaceDE w:val="0"/>
+        <w:autoSpaceDN w:val="0"/>
+        <w:adjustRightInd w:val="0"/>
+        <w:spacing w:after="0" w:line="240" w:lineRule="auto"/>
+        <w:rPr>
+          <w:rFonts w:ascii="Courier New" w:hAnsi="Courier New" w:cs="Courier New"/>
+          <w:sz w:val="24"/>
+          <w:szCs w:val="24"/>
+        </w:rPr>
+      </w:pPr>
+      <w:proofErr w:type="gramStart"/>
+      <w:r>
+        <w:rPr>
+          <w:rFonts w:ascii="Courier New" w:hAnsi="Courier New" w:cs="Courier New"/>
+          <w:color w:val="000000"/>
+          <w:sz w:val="26"/>
+          <w:szCs w:val="26"/>
+        </w:rPr>
+        <w:t>subplot(</w:t>
+      </w:r>
+      <w:proofErr w:type="gramEnd"/>
+      <w:r>
+        <w:rPr>
+          <w:rFonts w:ascii="Courier New" w:hAnsi="Courier New" w:cs="Courier New"/>
+          <w:color w:val="000000"/>
+          <w:sz w:val="26"/>
+          <w:szCs w:val="26"/>
+        </w:rPr>
+        <w:t>5,1,2)</w:t>
+      </w:r>
+      <w:r>
+        <w:rPr>
+          <w:rFonts w:ascii="Courier New" w:hAnsi="Courier New" w:cs="Courier New"/>
+          <w:color w:val="3C763D"/>
+          <w:sz w:val="26"/>
+          <w:szCs w:val="26"/>
+        </w:rPr>
+        <w:t xml:space="preserve">%plotting the </w:t>
+      </w:r>
+      <w:proofErr w:type="spellStart"/>
+      <w:r>
+        <w:rPr>
+          <w:rFonts w:ascii="Courier New" w:hAnsi="Courier New" w:cs="Courier New"/>
+          <w:color w:val="3C763D"/>
+          <w:sz w:val="26"/>
+          <w:szCs w:val="26"/>
+        </w:rPr>
+        <w:t>Carier</w:t>
+      </w:r>
+      <w:proofErr w:type="spellEnd"/>
+      <w:r>
+        <w:rPr>
+          <w:rFonts w:ascii="Courier New" w:hAnsi="Courier New" w:cs="Courier New"/>
+          <w:color w:val="3C763D"/>
+          <w:sz w:val="26"/>
+          <w:szCs w:val="26"/>
+        </w:rPr>
+        <w:t xml:space="preserve"> signal wave</w:t>
+      </w:r>
+    </w:p>
+    <w:p>
+      <w:pPr>
+        <w:autoSpaceDE w:val="0"/>
+        <w:autoSpaceDN w:val="0"/>
+        <w:adjustRightInd w:val="0"/>
+        <w:spacing w:after="0" w:line="240" w:lineRule="auto"/>
+        <w:rPr>
+          <w:rFonts w:ascii="Courier New" w:hAnsi="Courier New" w:cs="Courier New"/>
+          <w:sz w:val="24"/>
+          <w:szCs w:val="24"/>
+        </w:rPr>
+      </w:pPr>
+      <w:r>
+        <w:rPr>
+          <w:rFonts w:ascii="Courier New" w:hAnsi="Courier New" w:cs="Courier New"/>
+          <w:color w:val="000000"/>
+          <w:sz w:val="26"/>
+          <w:szCs w:val="26"/>
+        </w:rPr>
+        <w:t>plot(</w:t>
+      </w:r>
+      <w:proofErr w:type="gramStart"/>
+      <w:r>
+        <w:rPr>
+          <w:rFonts w:ascii="Courier New" w:hAnsi="Courier New" w:cs="Courier New"/>
+          <w:color w:val="000000"/>
+          <w:sz w:val="26"/>
+          <w:szCs w:val="26"/>
+        </w:rPr>
+        <w:t>t,Ct</w:t>
+      </w:r>
+      <w:proofErr w:type="gramEnd"/>
+      <w:r>
+        <w:rPr>
+          <w:rFonts w:ascii="Courier New" w:hAnsi="Courier New" w:cs="Courier New"/>
+          <w:color w:val="000000"/>
+          <w:sz w:val="26"/>
+          <w:szCs w:val="26"/>
+        </w:rPr>
+        <w:t>,</w:t>
+      </w:r>
+      <w:r>
+        <w:rPr>
+          <w:rFonts w:ascii="Courier New" w:hAnsi="Courier New" w:cs="Courier New"/>
+          <w:color w:val="A020F0"/>
+          <w:sz w:val="26"/>
+          <w:szCs w:val="26"/>
+        </w:rPr>
+        <w:t>'k'</w:t>
+      </w:r>
+      <w:r>
+        <w:rPr>
+          <w:rFonts w:ascii="Courier New" w:hAnsi="Courier New" w:cs="Courier New"/>
+          <w:color w:val="000000"/>
+          <w:sz w:val="26"/>
+          <w:szCs w:val="26"/>
+        </w:rPr>
+        <w:t>,t,N1,</w:t>
+      </w:r>
+      <w:r>
+        <w:rPr>
+          <w:rFonts w:ascii="Courier New" w:hAnsi="Courier New" w:cs="Courier New"/>
+          <w:color w:val="A020F0"/>
+          <w:sz w:val="26"/>
+          <w:szCs w:val="26"/>
+        </w:rPr>
+        <w:t>'--b'</w:t>
+      </w:r>
+      <w:r>
+        <w:rPr>
+          <w:rFonts w:ascii="Courier New" w:hAnsi="Courier New" w:cs="Courier New"/>
+          <w:color w:val="000000"/>
+          <w:sz w:val="26"/>
+          <w:szCs w:val="26"/>
+        </w:rPr>
+        <w:t>);</w:t>
+      </w:r>
+    </w:p>
+    <w:p>
+      <w:pPr>
+        <w:autoSpaceDE w:val="0"/>
+        <w:autoSpaceDN w:val="0"/>
+        <w:adjustRightInd w:val="0"/>
+        <w:spacing w:after="0" w:line="240" w:lineRule="auto"/>
+        <w:rPr>
+          <w:rFonts w:ascii="Courier New" w:hAnsi="Courier New" w:cs="Courier New"/>
+          <w:sz w:val="24"/>
+          <w:szCs w:val="24"/>
+        </w:rPr>
+      </w:pPr>
+      <w:proofErr w:type="gramStart"/>
+      <w:r>
+        <w:rPr>
+          <w:rFonts w:ascii="Courier New" w:hAnsi="Courier New" w:cs="Courier New"/>
+          <w:color w:val="000000"/>
+          <w:sz w:val="26"/>
+          <w:szCs w:val="26"/>
+        </w:rPr>
+        <w:t>title(</w:t>
+      </w:r>
+      <w:proofErr w:type="gramEnd"/>
+      <w:r>
+        <w:rPr>
+          <w:rFonts w:ascii="Courier New" w:hAnsi="Courier New" w:cs="Courier New"/>
+          <w:color w:val="A020F0"/>
+          <w:sz w:val="26"/>
+          <w:szCs w:val="26"/>
+        </w:rPr>
+        <w:t xml:space="preserve">"Carrier signal and its </w:t>
+      </w:r>
+      <w:proofErr w:type="spellStart"/>
+      <w:r>
+        <w:rPr>
+          <w:rFonts w:ascii="Courier New" w:hAnsi="Courier New" w:cs="Courier New"/>
+          <w:color w:val="A020F0"/>
+          <w:sz w:val="26"/>
+          <w:szCs w:val="26"/>
+        </w:rPr>
+        <w:t>hilbert</w:t>
+      </w:r>
+      <w:proofErr w:type="spellEnd"/>
+      <w:r>
+        <w:rPr>
+          <w:rFonts w:ascii="Courier New" w:hAnsi="Courier New" w:cs="Courier New"/>
+          <w:color w:val="A020F0"/>
+          <w:sz w:val="26"/>
+          <w:szCs w:val="26"/>
+        </w:rPr>
+        <w:t xml:space="preserve"> transform"</w:t>
+      </w:r>
+      <w:r>
+        <w:rPr>
+          <w:rFonts w:ascii="Courier New" w:hAnsi="Courier New" w:cs="Courier New"/>
+          <w:color w:val="000000"/>
+          <w:sz w:val="26"/>
+          <w:szCs w:val="26"/>
+        </w:rPr>
+        <w:t>);</w:t>
+      </w:r>
+    </w:p>
+    <w:p>
+      <w:pPr>
+        <w:autoSpaceDE w:val="0"/>
+        <w:autoSpaceDN w:val="0"/>
+        <w:adjustRightInd w:val="0"/>
+        <w:spacing w:after="0" w:line="240" w:lineRule="auto"/>
+        <w:rPr>
+          <w:rFonts w:ascii="Courier New" w:hAnsi="Courier New" w:cs="Courier New"/>
+          <w:sz w:val="24"/>
+          <w:szCs w:val="24"/>
+        </w:rPr>
+      </w:pPr>
+      <w:proofErr w:type="spellStart"/>
+      <w:r>
+        <w:rPr>
+          <w:rFonts w:ascii="Courier New" w:hAnsi="Courier New" w:cs="Courier New"/>
+          <w:color w:val="000000"/>
+          <w:sz w:val="26"/>
+          <w:szCs w:val="26"/>
+        </w:rPr>
+        <w:t>xlabel</w:t>
+      </w:r>
+      <w:proofErr w:type="spellEnd"/>
+      <w:r>
+        <w:rPr>
+          <w:rFonts w:ascii="Courier New" w:hAnsi="Courier New" w:cs="Courier New"/>
+          <w:color w:val="000000"/>
+          <w:sz w:val="26"/>
+          <w:szCs w:val="26"/>
+        </w:rPr>
+        <w:t>(</w:t>
+      </w:r>
+      <w:r>
+        <w:rPr>
+          <w:rFonts w:ascii="Courier New" w:hAnsi="Courier New" w:cs="Courier New"/>
+          <w:color w:val="A020F0"/>
+          <w:sz w:val="26"/>
+          <w:szCs w:val="26"/>
+        </w:rPr>
+        <w:t>"Time(sec)----&gt;"</w:t>
+      </w:r>
+      <w:r>
+        <w:rPr>
+          <w:rFonts w:ascii="Courier New" w:hAnsi="Courier New" w:cs="Courier New"/>
+          <w:color w:val="000000"/>
+          <w:sz w:val="26"/>
+          <w:szCs w:val="26"/>
+        </w:rPr>
+        <w:t>);</w:t>
+      </w:r>
+    </w:p>
+    <w:p>
+      <w:pPr>
+        <w:autoSpaceDE w:val="0"/>
+        <w:autoSpaceDN w:val="0"/>
+        <w:adjustRightInd w:val="0"/>
+        <w:spacing w:after="0" w:line="240" w:lineRule="auto"/>
+        <w:rPr>
+          <w:rFonts w:ascii="Courier New" w:hAnsi="Courier New" w:cs="Courier New"/>
+          <w:sz w:val="24"/>
+          <w:szCs w:val="24"/>
+        </w:rPr>
+      </w:pPr>
+      <w:proofErr w:type="spellStart"/>
+      <w:r>
+        <w:rPr>
+          <w:rFonts w:ascii="Courier New" w:hAnsi="Courier New" w:cs="Courier New"/>
+          <w:color w:val="000000"/>
+          <w:sz w:val="26"/>
+          <w:szCs w:val="26"/>
+        </w:rPr>
+        <w:t>ylabel</w:t>
+      </w:r>
+      <w:proofErr w:type="spellEnd"/>
+      <w:r>
+        <w:rPr>
+          <w:rFonts w:ascii="Courier New" w:hAnsi="Courier New" w:cs="Courier New"/>
+          <w:color w:val="000000"/>
+          <w:sz w:val="26"/>
+          <w:szCs w:val="26"/>
+        </w:rPr>
+        <w:t>(</w:t>
+      </w:r>
+      <w:r>
+        <w:rPr>
+          <w:rFonts w:ascii="Courier New" w:hAnsi="Courier New" w:cs="Courier New"/>
+          <w:color w:val="A020F0"/>
+          <w:sz w:val="26"/>
+          <w:szCs w:val="26"/>
+        </w:rPr>
+        <w:t>"Amplitude---&gt;"</w:t>
+      </w:r>
+      <w:r>
+        <w:rPr>
+          <w:rFonts w:ascii="Courier New" w:hAnsi="Courier New" w:cs="Courier New"/>
+          <w:color w:val="000000"/>
+          <w:sz w:val="26"/>
+          <w:szCs w:val="26"/>
+        </w:rPr>
+        <w:t>);</w:t>
+      </w:r>
+    </w:p>
+    <w:p>
+      <w:pPr>
+        <w:autoSpaceDE w:val="0"/>
+        <w:autoSpaceDN w:val="0"/>
+        <w:adjustRightInd w:val="0"/>
+        <w:spacing w:after="0" w:line="240" w:lineRule="auto"/>
+        <w:rPr>
+          <w:rFonts w:ascii="Courier New" w:hAnsi="Courier New" w:cs="Courier New"/>
+          <w:sz w:val="24"/>
+          <w:szCs w:val="24"/>
+        </w:rPr>
+      </w:pPr>
+      <w:proofErr w:type="gramStart"/>
+      <w:r>
+        <w:rPr>
+          <w:rFonts w:ascii="Courier New" w:hAnsi="Courier New" w:cs="Courier New"/>
+          <w:color w:val="000000"/>
+          <w:sz w:val="26"/>
+          <w:szCs w:val="26"/>
+        </w:rPr>
+        <w:t>subplot(</w:t>
+      </w:r>
+      <w:proofErr w:type="gramEnd"/>
+      <w:r>
+        <w:rPr>
+          <w:rFonts w:ascii="Courier New" w:hAnsi="Courier New" w:cs="Courier New"/>
+          <w:color w:val="000000"/>
+          <w:sz w:val="26"/>
+          <w:szCs w:val="26"/>
+        </w:rPr>
+        <w:t>5,1,3);</w:t>
+      </w:r>
+      <w:r>
+        <w:rPr>
+          <w:rFonts w:ascii="Courier New" w:hAnsi="Courier New" w:cs="Courier New"/>
+          <w:color w:val="3C763D"/>
+          <w:sz w:val="26"/>
+          <w:szCs w:val="26"/>
+        </w:rPr>
+        <w:t>%plotting Upper side band signal</w:t>
+      </w:r>
+    </w:p>
+    <w:p>
+      <w:pPr>
+        <w:autoSpaceDE w:val="0"/>
+        <w:autoSpaceDN w:val="0"/>
+        <w:adjustRightInd w:val="0"/>
+        <w:spacing w:after="0" w:line="240" w:lineRule="auto"/>
+        <w:rPr>
+          <w:rFonts w:ascii="Courier New" w:hAnsi="Courier New" w:cs="Courier New"/>
+          <w:sz w:val="24"/>
+          <w:szCs w:val="24"/>
+        </w:rPr>
+      </w:pPr>
+      <w:r>
+        <w:rPr>
+          <w:rFonts w:ascii="Courier New" w:hAnsi="Courier New" w:cs="Courier New"/>
+          <w:color w:val="000000"/>
+          <w:sz w:val="26"/>
+          <w:szCs w:val="26"/>
+        </w:rPr>
+        <w:t>plot(</w:t>
+      </w:r>
+      <w:proofErr w:type="spellStart"/>
+      <w:proofErr w:type="gramStart"/>
+      <w:r>
+        <w:rPr>
+          <w:rFonts w:ascii="Courier New" w:hAnsi="Courier New" w:cs="Courier New"/>
+          <w:color w:val="000000"/>
+          <w:sz w:val="26"/>
+          <w:szCs w:val="26"/>
+        </w:rPr>
+        <w:t>t,USB</w:t>
+      </w:r>
+      <w:proofErr w:type="spellEnd"/>
+      <w:proofErr w:type="gramEnd"/>
+      <w:r>
+        <w:rPr>
+          <w:rFonts w:ascii="Courier New" w:hAnsi="Courier New" w:cs="Courier New"/>
+          <w:color w:val="000000"/>
+          <w:sz w:val="26"/>
+          <w:szCs w:val="26"/>
+        </w:rPr>
+        <w:t>);</w:t>
+      </w:r>
+    </w:p>
+    <w:p>
+      <w:pPr>
+        <w:autoSpaceDE w:val="0"/>
+        <w:autoSpaceDN w:val="0"/>
+        <w:adjustRightInd w:val="0"/>
+        <w:spacing w:after="0" w:line="240" w:lineRule="auto"/>
+        <w:rPr>
+          <w:rFonts w:ascii="Courier New" w:hAnsi="Courier New" w:cs="Courier New"/>
+          <w:sz w:val="24"/>
+          <w:szCs w:val="24"/>
+        </w:rPr>
+      </w:pPr>
+      <w:proofErr w:type="gramStart"/>
+      <w:r>
+        <w:rPr>
+          <w:rFonts w:ascii="Courier New" w:hAnsi="Courier New" w:cs="Courier New"/>
+          <w:color w:val="000000"/>
+          <w:sz w:val="26"/>
+          <w:szCs w:val="26"/>
+        </w:rPr>
+        <w:t>title(</w:t>
+      </w:r>
+      <w:proofErr w:type="gramEnd"/>
+      <w:r>
+        <w:rPr>
+          <w:rFonts w:ascii="Courier New" w:hAnsi="Courier New" w:cs="Courier New"/>
+          <w:color w:val="A020F0"/>
+          <w:sz w:val="26"/>
+          <w:szCs w:val="26"/>
+        </w:rPr>
+        <w:t>"Upper Sideband Signal"</w:t>
+      </w:r>
+      <w:r>
+        <w:rPr>
+          <w:rFonts w:ascii="Courier New" w:hAnsi="Courier New" w:cs="Courier New"/>
+          <w:color w:val="000000"/>
+          <w:sz w:val="26"/>
+          <w:szCs w:val="26"/>
+        </w:rPr>
+        <w:t>);</w:t>
+      </w:r>
+    </w:p>
+    <w:p>
+      <w:pPr>
+        <w:autoSpaceDE w:val="0"/>
+        <w:autoSpaceDN w:val="0"/>
+        <w:adjustRightInd w:val="0"/>
+        <w:spacing w:after="0" w:line="240" w:lineRule="auto"/>
+        <w:rPr>
+          <w:rFonts w:ascii="Courier New" w:hAnsi="Courier New" w:cs="Courier New"/>
+          <w:sz w:val="24"/>
+          <w:szCs w:val="24"/>
+        </w:rPr>
+      </w:pPr>
+      <w:proofErr w:type="spellStart"/>
+      <w:r>
+        <w:rPr>
+          <w:rFonts w:ascii="Courier New" w:hAnsi="Courier New" w:cs="Courier New"/>
+          <w:color w:val="000000"/>
+          <w:sz w:val="26"/>
+          <w:szCs w:val="26"/>
+        </w:rPr>
+        <w:t>xlabel</w:t>
+      </w:r>
+      <w:proofErr w:type="spellEnd"/>
+      <w:r>
+        <w:rPr>
+          <w:rFonts w:ascii="Courier New" w:hAnsi="Courier New" w:cs="Courier New"/>
+          <w:color w:val="000000"/>
+          <w:sz w:val="26"/>
+          <w:szCs w:val="26"/>
+        </w:rPr>
+        <w:t>(</w:t>
+      </w:r>
+      <w:r>
+        <w:rPr>
+          <w:rFonts w:ascii="Courier New" w:hAnsi="Courier New" w:cs="Courier New"/>
+          <w:color w:val="A020F0"/>
+          <w:sz w:val="26"/>
+          <w:szCs w:val="26"/>
+        </w:rPr>
+        <w:t>"Time(sec)----&gt;"</w:t>
+      </w:r>
+      <w:r>
+        <w:rPr>
+          <w:rFonts w:ascii="Courier New" w:hAnsi="Courier New" w:cs="Courier New"/>
+          <w:color w:val="000000"/>
+          <w:sz w:val="26"/>
+          <w:szCs w:val="26"/>
+        </w:rPr>
+        <w:t>);</w:t>
+      </w:r>
+    </w:p>
+    <w:p>
+      <w:pPr>
+        <w:autoSpaceDE w:val="0"/>
+        <w:autoSpaceDN w:val="0"/>
+        <w:adjustRightInd w:val="0"/>
+        <w:spacing w:after="0" w:line="240" w:lineRule="auto"/>
+        <w:rPr>
+          <w:rFonts w:ascii="Courier New" w:hAnsi="Courier New" w:cs="Courier New"/>
+          <w:sz w:val="24"/>
+          <w:szCs w:val="24"/>
+        </w:rPr>
+      </w:pPr>
+      <w:proofErr w:type="spellStart"/>
+      <w:r>
+        <w:rPr>
+          <w:rFonts w:ascii="Courier New" w:hAnsi="Courier New" w:cs="Courier New"/>
+          <w:color w:val="000000"/>
+          <w:sz w:val="26"/>
+          <w:szCs w:val="26"/>
+        </w:rPr>
+        <w:t>ylabel</w:t>
+      </w:r>
+      <w:proofErr w:type="spellEnd"/>
+      <w:r>
+        <w:rPr>
+          <w:rFonts w:ascii="Courier New" w:hAnsi="Courier New" w:cs="Courier New"/>
+          <w:color w:val="000000"/>
+          <w:sz w:val="26"/>
+          <w:szCs w:val="26"/>
+        </w:rPr>
+        <w:t>(</w:t>
+      </w:r>
+      <w:r>
+        <w:rPr>
+          <w:rFonts w:ascii="Courier New" w:hAnsi="Courier New" w:cs="Courier New"/>
+          <w:color w:val="A020F0"/>
+          <w:sz w:val="26"/>
+          <w:szCs w:val="26"/>
+        </w:rPr>
+        <w:t>"Amplitude---&gt;"</w:t>
+      </w:r>
+      <w:r>
+        <w:rPr>
+          <w:rFonts w:ascii="Courier New" w:hAnsi="Courier New" w:cs="Courier New"/>
+          <w:color w:val="000000"/>
+          <w:sz w:val="26"/>
+          <w:szCs w:val="26"/>
+        </w:rPr>
+        <w:t>);</w:t>
+      </w:r>
+    </w:p>
+    <w:p>
+      <w:pPr>
+        <w:autoSpaceDE w:val="0"/>
+        <w:autoSpaceDN w:val="0"/>
+        <w:adjustRightInd w:val="0"/>
+        <w:spacing w:after="0" w:line="240" w:lineRule="auto"/>
+        <w:rPr>
+          <w:rFonts w:ascii="Courier New" w:hAnsi="Courier New" w:cs="Courier New"/>
+          <w:sz w:val="24"/>
+          <w:szCs w:val="24"/>
+        </w:rPr>
+      </w:pPr>
+      <w:proofErr w:type="gramStart"/>
+      <w:r>
+        <w:rPr>
+          <w:rFonts w:ascii="Courier New" w:hAnsi="Courier New" w:cs="Courier New"/>
+          <w:color w:val="000000"/>
+          <w:sz w:val="26"/>
+          <w:szCs w:val="26"/>
+        </w:rPr>
+        <w:t>subplot(</w:t>
+      </w:r>
+      <w:proofErr w:type="gramEnd"/>
+      <w:r>
+        <w:rPr>
+          <w:rFonts w:ascii="Courier New" w:hAnsi="Courier New" w:cs="Courier New"/>
+          <w:color w:val="000000"/>
+          <w:sz w:val="26"/>
+          <w:szCs w:val="26"/>
+        </w:rPr>
+        <w:t>5,1,4);</w:t>
+      </w:r>
+      <w:r>
+        <w:rPr>
+          <w:rFonts w:ascii="Courier New" w:hAnsi="Courier New" w:cs="Courier New"/>
+          <w:color w:val="3C763D"/>
+          <w:sz w:val="26"/>
+          <w:szCs w:val="26"/>
+        </w:rPr>
+        <w:t xml:space="preserve">%plotting lower </w:t>
+      </w:r>
+      <w:proofErr w:type="spellStart"/>
+      <w:r>
+        <w:rPr>
+          <w:rFonts w:ascii="Courier New" w:hAnsi="Courier New" w:cs="Courier New"/>
+          <w:color w:val="3C763D"/>
+          <w:sz w:val="26"/>
+          <w:szCs w:val="26"/>
+        </w:rPr>
+        <w:t>sidea</w:t>
+      </w:r>
+      <w:proofErr w:type="spellEnd"/>
+      <w:r>
+        <w:rPr>
+          <w:rFonts w:ascii="Courier New" w:hAnsi="Courier New" w:cs="Courier New"/>
+          <w:color w:val="3C763D"/>
+          <w:sz w:val="26"/>
+          <w:szCs w:val="26"/>
+        </w:rPr>
+        <w:t xml:space="preserve"> band signal</w:t>
+      </w:r>
+    </w:p>
+    <w:p>
+      <w:pPr>
+        <w:autoSpaceDE w:val="0"/>
+        <w:autoSpaceDN w:val="0"/>
+        <w:adjustRightInd w:val="0"/>
+        <w:spacing w:after="0" w:line="240" w:lineRule="auto"/>
+        <w:rPr>
+          <w:rFonts w:ascii="Courier New" w:hAnsi="Courier New" w:cs="Courier New"/>
+          <w:sz w:val="24"/>
+          <w:szCs w:val="24"/>
+        </w:rPr>
+      </w:pPr>
+      <w:r>
+        <w:rPr>
+          <w:rFonts w:ascii="Courier New" w:hAnsi="Courier New" w:cs="Courier New"/>
+          <w:color w:val="000000"/>
+          <w:sz w:val="26"/>
+          <w:szCs w:val="26"/>
+        </w:rPr>
+        <w:t>plot(</w:t>
+      </w:r>
+      <w:proofErr w:type="spellStart"/>
+      <w:proofErr w:type="gramStart"/>
+      <w:r>
+        <w:rPr>
+          <w:rFonts w:ascii="Courier New" w:hAnsi="Courier New" w:cs="Courier New"/>
+          <w:color w:val="000000"/>
+          <w:sz w:val="26"/>
+          <w:szCs w:val="26"/>
+        </w:rPr>
+        <w:t>t,LSB</w:t>
+      </w:r>
+      <w:proofErr w:type="spellEnd"/>
+      <w:proofErr w:type="gramEnd"/>
+      <w:r>
+        <w:rPr>
+          <w:rFonts w:ascii="Courier New" w:hAnsi="Courier New" w:cs="Courier New"/>
+          <w:color w:val="000000"/>
+          <w:sz w:val="26"/>
+          <w:szCs w:val="26"/>
+        </w:rPr>
+        <w:t>);</w:t>
+      </w:r>
+    </w:p>
+    <w:p>
+      <w:pPr>
+        <w:autoSpaceDE w:val="0"/>
+        <w:autoSpaceDN w:val="0"/>
+        <w:adjustRightInd w:val="0"/>
+        <w:spacing w:after="0" w:line="240" w:lineRule="auto"/>
+        <w:rPr>
+          <w:rFonts w:ascii="Courier New" w:hAnsi="Courier New" w:cs="Courier New"/>
+          <w:sz w:val="24"/>
+          <w:szCs w:val="24"/>
+        </w:rPr>
+      </w:pPr>
+      <w:proofErr w:type="gramStart"/>
+      <w:r>
+        <w:rPr>
+          <w:rFonts w:ascii="Courier New" w:hAnsi="Courier New" w:cs="Courier New"/>
+          <w:color w:val="000000"/>
+          <w:sz w:val="26"/>
+          <w:szCs w:val="26"/>
+        </w:rPr>
+        <w:lastRenderedPageBreak/>
+        <w:t>title(</w:t>
+      </w:r>
+      <w:proofErr w:type="gramEnd"/>
+      <w:r>
+        <w:rPr>
+          <w:rFonts w:ascii="Courier New" w:hAnsi="Courier New" w:cs="Courier New"/>
+          <w:color w:val="A020F0"/>
+          <w:sz w:val="26"/>
+          <w:szCs w:val="26"/>
+        </w:rPr>
+        <w:t>"Lower Sideband Signal"</w:t>
+      </w:r>
+      <w:r>
+        <w:rPr>
+          <w:rFonts w:ascii="Courier New" w:hAnsi="Courier New" w:cs="Courier New"/>
+          <w:color w:val="000000"/>
+          <w:sz w:val="26"/>
+          <w:szCs w:val="26"/>
+        </w:rPr>
+        <w:t>);</w:t>
+      </w:r>
+    </w:p>
+    <w:p>
+      <w:pPr>
+        <w:autoSpaceDE w:val="0"/>
+        <w:autoSpaceDN w:val="0"/>
+        <w:adjustRightInd w:val="0"/>
+        <w:spacing w:after="0" w:line="240" w:lineRule="auto"/>
+        <w:rPr>
+          <w:rFonts w:ascii="Courier New" w:hAnsi="Courier New" w:cs="Courier New"/>
+          <w:sz w:val="24"/>
+          <w:szCs w:val="24"/>
+        </w:rPr>
+      </w:pPr>
+      <w:proofErr w:type="spellStart"/>
+      <w:r>
+        <w:rPr>
+          <w:rFonts w:ascii="Courier New" w:hAnsi="Courier New" w:cs="Courier New"/>
+          <w:color w:val="000000"/>
+          <w:sz w:val="26"/>
+          <w:szCs w:val="26"/>
+        </w:rPr>
+        <w:t>xlabel</w:t>
+      </w:r>
+      <w:proofErr w:type="spellEnd"/>
+      <w:r>
+        <w:rPr>
+          <w:rFonts w:ascii="Courier New" w:hAnsi="Courier New" w:cs="Courier New"/>
+          <w:color w:val="000000"/>
+          <w:sz w:val="26"/>
+          <w:szCs w:val="26"/>
+        </w:rPr>
+        <w:t>(</w:t>
+      </w:r>
+      <w:r>
+        <w:rPr>
+          <w:rFonts w:ascii="Courier New" w:hAnsi="Courier New" w:cs="Courier New"/>
+          <w:color w:val="A020F0"/>
+          <w:sz w:val="26"/>
+          <w:szCs w:val="26"/>
+        </w:rPr>
+        <w:t>"Time(sec)----&gt;"</w:t>
+      </w:r>
+      <w:r>
+        <w:rPr>
+          <w:rFonts w:ascii="Courier New" w:hAnsi="Courier New" w:cs="Courier New"/>
+          <w:color w:val="000000"/>
+          <w:sz w:val="26"/>
+          <w:szCs w:val="26"/>
+        </w:rPr>
+        <w:t>);</w:t>
+      </w:r>
+    </w:p>
+    <w:p>
+      <w:pPr>
+        <w:autoSpaceDE w:val="0"/>
+        <w:autoSpaceDN w:val="0"/>
+        <w:adjustRightInd w:val="0"/>
+        <w:spacing w:after="0" w:line="240" w:lineRule="auto"/>
+        <w:rPr>
+          <w:rFonts w:ascii="Courier New" w:hAnsi="Courier New" w:cs="Courier New"/>
+          <w:sz w:val="24"/>
+          <w:szCs w:val="24"/>
+        </w:rPr>
+      </w:pPr>
+      <w:proofErr w:type="spellStart"/>
+      <w:r>
+        <w:rPr>
+          <w:rFonts w:ascii="Courier New" w:hAnsi="Courier New" w:cs="Courier New"/>
+          <w:color w:val="000000"/>
+          <w:sz w:val="26"/>
+          <w:szCs w:val="26"/>
+        </w:rPr>
+        <w:t>ylabel</w:t>
+      </w:r>
+      <w:proofErr w:type="spellEnd"/>
+      <w:r>
+        <w:rPr>
+          <w:rFonts w:ascii="Courier New" w:hAnsi="Courier New" w:cs="Courier New"/>
+          <w:color w:val="000000"/>
+          <w:sz w:val="26"/>
+          <w:szCs w:val="26"/>
+        </w:rPr>
+        <w:t>(</w:t>
+      </w:r>
+      <w:r>
+        <w:rPr>
+          <w:rFonts w:ascii="Courier New" w:hAnsi="Courier New" w:cs="Courier New"/>
+          <w:color w:val="A020F0"/>
+          <w:sz w:val="26"/>
+          <w:szCs w:val="26"/>
+        </w:rPr>
+        <w:t>"Amplitude---&gt;"</w:t>
+      </w:r>
+      <w:r>
+        <w:rPr>
+          <w:rFonts w:ascii="Courier New" w:hAnsi="Courier New" w:cs="Courier New"/>
+          <w:color w:val="000000"/>
+          <w:sz w:val="26"/>
+          <w:szCs w:val="26"/>
+        </w:rPr>
+        <w:t>);</w:t>
+      </w:r>
+    </w:p>
+    <w:p>
+      <w:pPr>
+        <w:autoSpaceDE w:val="0"/>
+        <w:autoSpaceDN w:val="0"/>
+        <w:adjustRightInd w:val="0"/>
+        <w:spacing w:after="0" w:line="240" w:lineRule="auto"/>
+        <w:rPr>
+          <w:rFonts w:ascii="Courier New" w:hAnsi="Courier New" w:cs="Courier New"/>
+          <w:sz w:val="24"/>
+          <w:szCs w:val="24"/>
+        </w:rPr>
+      </w:pPr>
+      <w:proofErr w:type="gramStart"/>
+      <w:r>
+        <w:rPr>
+          <w:rFonts w:ascii="Courier New" w:hAnsi="Courier New" w:cs="Courier New"/>
+          <w:color w:val="000000"/>
+          <w:sz w:val="26"/>
+          <w:szCs w:val="26"/>
+        </w:rPr>
+        <w:t>subplot(</w:t>
+      </w:r>
+      <w:proofErr w:type="gramEnd"/>
+      <w:r>
+        <w:rPr>
+          <w:rFonts w:ascii="Courier New" w:hAnsi="Courier New" w:cs="Courier New"/>
+          <w:color w:val="000000"/>
+          <w:sz w:val="26"/>
+          <w:szCs w:val="26"/>
+        </w:rPr>
+        <w:t>5,1,5);</w:t>
+      </w:r>
+      <w:r>
+        <w:rPr>
+          <w:rFonts w:ascii="Courier New" w:hAnsi="Courier New" w:cs="Courier New"/>
+          <w:color w:val="3C763D"/>
+          <w:sz w:val="26"/>
+          <w:szCs w:val="26"/>
+        </w:rPr>
+        <w:t>%plotting the message signal wave</w:t>
+      </w:r>
+    </w:p>
+    <w:p>
+      <w:pPr>
+        <w:autoSpaceDE w:val="0"/>
+        <w:autoSpaceDN w:val="0"/>
+        <w:adjustRightInd w:val="0"/>
+        <w:spacing w:after="0" w:line="240" w:lineRule="auto"/>
+        <w:rPr>
+          <w:rFonts w:ascii="Courier New" w:hAnsi="Courier New" w:cs="Courier New"/>
+          <w:sz w:val="24"/>
+          <w:szCs w:val="24"/>
+        </w:rPr>
+      </w:pPr>
+      <w:r>
+        <w:rPr>
+          <w:rFonts w:ascii="Courier New" w:hAnsi="Courier New" w:cs="Courier New"/>
+          <w:color w:val="000000"/>
+          <w:sz w:val="26"/>
+          <w:szCs w:val="26"/>
+        </w:rPr>
+        <w:t>plot(</w:t>
+      </w:r>
+      <w:proofErr w:type="gramStart"/>
+      <w:r>
+        <w:rPr>
+          <w:rFonts w:ascii="Courier New" w:hAnsi="Courier New" w:cs="Courier New"/>
+          <w:color w:val="000000"/>
+          <w:sz w:val="26"/>
+          <w:szCs w:val="26"/>
+        </w:rPr>
+        <w:t>t,F</w:t>
+      </w:r>
+      <w:proofErr w:type="gramEnd"/>
+      <w:r>
+        <w:rPr>
+          <w:rFonts w:ascii="Courier New" w:hAnsi="Courier New" w:cs="Courier New"/>
+          <w:color w:val="000000"/>
+          <w:sz w:val="26"/>
+          <w:szCs w:val="26"/>
+        </w:rPr>
+        <w:t>4);</w:t>
+      </w:r>
+    </w:p>
+    <w:p>
+      <w:pPr>
+        <w:autoSpaceDE w:val="0"/>
+        <w:autoSpaceDN w:val="0"/>
+        <w:adjustRightInd w:val="0"/>
+        <w:spacing w:after="0" w:line="240" w:lineRule="auto"/>
+        <w:rPr>
+          <w:rFonts w:ascii="Courier New" w:hAnsi="Courier New" w:cs="Courier New"/>
+          <w:sz w:val="24"/>
+          <w:szCs w:val="24"/>
+        </w:rPr>
+      </w:pPr>
+      <w:proofErr w:type="gramStart"/>
+      <w:r>
+        <w:rPr>
+          <w:rFonts w:ascii="Courier New" w:hAnsi="Courier New" w:cs="Courier New"/>
+          <w:color w:val="000000"/>
+          <w:sz w:val="26"/>
+          <w:szCs w:val="26"/>
+        </w:rPr>
+        <w:t>title(</w:t>
+      </w:r>
+      <w:proofErr w:type="gramEnd"/>
+      <w:r>
+        <w:rPr>
+          <w:rFonts w:ascii="Courier New" w:hAnsi="Courier New" w:cs="Courier New"/>
+          <w:color w:val="A020F0"/>
+          <w:sz w:val="26"/>
+          <w:szCs w:val="26"/>
+        </w:rPr>
+        <w:t>"Demodulated Signal"</w:t>
+      </w:r>
+      <w:r>
+        <w:rPr>
+          <w:rFonts w:ascii="Courier New" w:hAnsi="Courier New" w:cs="Courier New"/>
+          <w:color w:val="000000"/>
+          <w:sz w:val="26"/>
+          <w:szCs w:val="26"/>
+        </w:rPr>
+        <w:t>);</w:t>
+      </w:r>
+    </w:p>
+    <w:p>
+      <w:pPr>
+        <w:autoSpaceDE w:val="0"/>
+        <w:autoSpaceDN w:val="0"/>
+        <w:adjustRightInd w:val="0"/>
+        <w:spacing w:after="0" w:line="240" w:lineRule="auto"/>
+        <w:rPr>
+          <w:rFonts w:ascii="Courier New" w:hAnsi="Courier New" w:cs="Courier New"/>
+          <w:sz w:val="24"/>
+          <w:szCs w:val="24"/>
+        </w:rPr>
+      </w:pPr>
+      <w:proofErr w:type="spellStart"/>
+      <w:r>
+        <w:rPr>
+          <w:rFonts w:ascii="Courier New" w:hAnsi="Courier New" w:cs="Courier New"/>
+          <w:color w:val="000000"/>
+          <w:sz w:val="26"/>
+          <w:szCs w:val="26"/>
+        </w:rPr>
+        <w:t>xlabel</w:t>
+      </w:r>
+      <w:proofErr w:type="spellEnd"/>
+      <w:r>
+        <w:rPr>
+          <w:rFonts w:ascii="Courier New" w:hAnsi="Courier New" w:cs="Courier New"/>
+          <w:color w:val="000000"/>
+          <w:sz w:val="26"/>
+          <w:szCs w:val="26"/>
+        </w:rPr>
+        <w:t>(</w:t>
+      </w:r>
+      <w:r>
+        <w:rPr>
+          <w:rFonts w:ascii="Courier New" w:hAnsi="Courier New" w:cs="Courier New"/>
+          <w:color w:val="A020F0"/>
+          <w:sz w:val="26"/>
+          <w:szCs w:val="26"/>
+        </w:rPr>
+        <w:t>"Time(sec)----&gt;"</w:t>
+      </w:r>
+      <w:r>
+        <w:rPr>
+          <w:rFonts w:ascii="Courier New" w:hAnsi="Courier New" w:cs="Courier New"/>
+          <w:color w:val="000000"/>
+          <w:sz w:val="26"/>
+          <w:szCs w:val="26"/>
+        </w:rPr>
+        <w:t>);</w:t>
+      </w:r>
+    </w:p>
+    <w:p>
+      <w:pPr>
+        <w:autoSpaceDE w:val="0"/>
+        <w:autoSpaceDN w:val="0"/>
+        <w:adjustRightInd w:val="0"/>
+        <w:spacing w:after="0" w:line="240" w:lineRule="auto"/>
+        <w:rPr>
+          <w:rFonts w:ascii="Courier New" w:hAnsi="Courier New" w:cs="Courier New"/>
+          <w:color w:val="000000"/>
+          <w:sz w:val="26"/>
+          <w:szCs w:val="26"/>
+        </w:rPr>
+      </w:pPr>
+      <w:proofErr w:type="spellStart"/>
+      <w:r>
+        <w:rPr>
+          <w:rFonts w:ascii="Courier New" w:hAnsi="Courier New" w:cs="Courier New"/>
+          <w:color w:val="000000"/>
+          <w:sz w:val="26"/>
+          <w:szCs w:val="26"/>
+        </w:rPr>
+        <w:t>ylabel</w:t>
+      </w:r>
+      <w:proofErr w:type="spellEnd"/>
+      <w:r>
+        <w:rPr>
+          <w:rFonts w:ascii="Courier New" w:hAnsi="Courier New" w:cs="Courier New"/>
+          <w:color w:val="000000"/>
+          <w:sz w:val="26"/>
+          <w:szCs w:val="26"/>
+        </w:rPr>
+        <w:t>(</w:t>
+      </w:r>
+      <w:r>
+        <w:rPr>
+          <w:rFonts w:ascii="Courier New" w:hAnsi="Courier New" w:cs="Courier New"/>
+          <w:color w:val="A020F0"/>
+          <w:sz w:val="26"/>
+          <w:szCs w:val="26"/>
+        </w:rPr>
+        <w:t>"Amplitude---&gt;"</w:t>
+      </w:r>
+      <w:r>
+        <w:rPr>
+          <w:rFonts w:ascii="Courier New" w:hAnsi="Courier New" w:cs="Courier New"/>
+          <w:color w:val="000000"/>
+          <w:sz w:val="26"/>
+          <w:szCs w:val="26"/>
+        </w:rPr>
+        <w:t>);</w:t>
+      </w:r>
+    </w:p>
+    <w:p>
+      <w:pPr>
+        <w:autoSpaceDE w:val="0"/>
+        <w:autoSpaceDN w:val="0"/>
+        <w:adjustRightInd w:val="0"/>
+        <w:spacing w:after="0" w:line="240" w:lineRule="auto"/>
+        <w:rPr>
+          <w:rFonts w:ascii="Courier New" w:hAnsi="Courier New" w:cs="Courier New"/>
+          <w:color w:val="000000"/>
+          <w:sz w:val="26"/>
+          <w:szCs w:val="26"/>
+        </w:rPr>
+      </w:pPr>
+    </w:p>
+    <w:p>
+      <w:pPr>
+        <w:autoSpaceDE w:val="0"/>
+        <w:autoSpaceDN w:val="0"/>
+        <w:adjustRightInd w:val="0"/>
+        <w:spacing w:after="0" w:line="240" w:lineRule="auto"/>
+        <w:rPr>
+          <w:rFonts w:ascii="Courier New" w:hAnsi="Courier New" w:cs="Courier New"/>
+          <w:b/>
+          <w:color w:val="000000"/>
+          <w:sz w:val="32"/>
+          <w:szCs w:val="32"/>
+          <w:u w:val="single"/>
+        </w:rPr>
+      </w:pPr>
+      <w:r>
         <w:rPr>
           <w:b/>
           <w:sz w:val="32"/>
           <w:szCs w:val="32"/>
           <w:u w:val="single"/>
         </w:rPr>
+        <w:t>Command Window:</w:t>
+      </w:r>
+    </w:p>
+    <w:p>
+      <w:pPr>
+        <w:rPr>
+          <w:sz w:val="26"/>
+          <w:szCs w:val="26"/>
+        </w:rPr>
+      </w:pPr>
+      <w:r>
+        <w:rPr>
+          <w:sz w:val="26"/>
+          <w:szCs w:val="26"/>
+        </w:rPr>
+        <w:t xml:space="preserve">Enter frequency of the message signal: </w:t>
+      </w:r>
+      <w:r>
+        <w:rPr>
+          <w:sz w:val="26"/>
+          <w:szCs w:val="26"/>
+        </w:rPr>
+        <w:t>25</w:t>
+      </w:r>
+    </w:p>
+    <w:p>
+      <w:pPr>
+        <w:rPr>
+          <w:sz w:val="26"/>
+          <w:szCs w:val="26"/>
+        </w:rPr>
+      </w:pPr>
+      <w:r>
+        <w:rPr>
+          <w:sz w:val="26"/>
+          <w:szCs w:val="26"/>
+        </w:rPr>
+        <w:t xml:space="preserve">Enter frequency of the carrier signal: </w:t>
+      </w:r>
+      <w:r>
+        <w:rPr>
+          <w:sz w:val="26"/>
+          <w:szCs w:val="26"/>
+        </w:rPr>
+        <w:t>50</w:t>
+      </w:r>
+    </w:p>
+    <w:p>
+      <w:pPr>
+        <w:rPr>
+          <w:sz w:val="26"/>
+          <w:szCs w:val="26"/>
+        </w:rPr>
+      </w:pPr>
+      <w:r>
+        <w:rPr>
+          <w:sz w:val="26"/>
+          <w:szCs w:val="26"/>
+        </w:rPr>
+        <w:t xml:space="preserve">Enter sampling frequency: </w:t>
+      </w:r>
+      <w:r>
+        <w:rPr>
+          <w:sz w:val="26"/>
+          <w:szCs w:val="26"/>
+        </w:rPr>
+        <w:t>1000</w:t>
+      </w:r>
+    </w:p>
+    <w:p>
+      <w:pPr>
+        <w:rPr>
+          <w:sz w:val="26"/>
+          <w:szCs w:val="26"/>
+        </w:rPr>
+      </w:pPr>
+    </w:p>
+    <w:p>
+      <w:pPr>
+        <w:rPr>
+          <w:b/>
+          <w:sz w:val="32"/>
+          <w:szCs w:val="32"/>
+          <w:u w:val="single"/>
+        </w:rPr>
+      </w:pPr>
+      <w:r>
+        <w:rPr>
+          <w:b/>
+          <w:sz w:val="32"/>
+          <w:szCs w:val="32"/>
+          <w:u w:val="single"/>
+        </w:rPr>
+        <w:t>Output:</w:t>
+      </w:r>
+    </w:p>
+    <w:p>
+      <w:pPr>
+        <w:rPr>
+          <w:sz w:val="26"/>
+          <w:szCs w:val="26"/>
+        </w:rPr>
       </w:pPr>
       <w:bookmarkStart w:id="0" w:name="_GoBack"/>
+      <w:r>
+        <w:rPr>
+          <w:noProof/>
+          <w:sz w:val="26"/>
+          <w:szCs w:val="26"/>
+        </w:rPr>
+        <w:drawing>
+          <wp:inline distT="0" distB="0" distL="0" distR="0" wp14:anchorId="400885FE" wp14:editId="11100BD7">
+            <wp:extent cx="5943600" cy="2934970"/>
+            <wp:effectExtent l="0" t="0" r="0" b="0"/>
+            <wp:docPr id="3" name="Picture 3"/>
+            <wp:cNvGraphicFramePr>
+              <a:graphicFrameLocks xmlns:a="http://schemas.openxmlformats.org/drawingml/2006/main" noChangeAspect="1"/>
+            </wp:cNvGraphicFramePr>
+            <a:graphic xmlns:a="http://schemas.openxmlformats.org/drawingml/2006/main">
+              <a:graphicData uri="http://schemas.openxmlformats.org/drawingml/2006/picture">
+                <pic:pic xmlns:pic="http://schemas.openxmlformats.org/drawingml/2006/picture">
+                  <pic:nvPicPr>
+                    <pic:cNvPr id="3" name="SSB-SC.jpg"/>
+                    <pic:cNvPicPr/>
+                  </pic:nvPicPr>
+                  <pic:blipFill>
+                    <a:blip r:embed="rId6" cstate="print">
+                      <a:extLst>
+                        <a:ext uri="{28A0092B-C50C-407E-A947-70E740481C1C}">
+                          <a14:useLocalDpi xmlns:a14="http://schemas.microsoft.com/office/drawing/2010/main" val="0"/>
+                        </a:ext>
+                      </a:extLst>
+                    </a:blip>
+                    <a:stretch>
+                      <a:fillRect/>
+                    </a:stretch>
+                  </pic:blipFill>
+                  <pic:spPr>
+                    <a:xfrm>
+                      <a:off x="0" y="0"/>
+                      <a:ext cx="5943600" cy="2934970"/>
+                    </a:xfrm>
+                    <a:prstGeom prst="rect">
+                      <a:avLst/>
+                    </a:prstGeom>
+                  </pic:spPr>
+                </pic:pic>
+              </a:graphicData>
+            </a:graphic>
+          </wp:inline>
+        </w:drawing>
+      </w:r>
       <w:bookmarkEnd w:id="0"/>
+    </w:p>
+    <w:p>
+      <w:pPr>
+        <w:autoSpaceDE w:val="0"/>
+        <w:autoSpaceDN w:val="0"/>
+        <w:adjustRightInd w:val="0"/>
+        <w:spacing w:after="0" w:line="240" w:lineRule="auto"/>
+        <w:rPr>
+          <w:rFonts w:ascii="Courier New" w:hAnsi="Courier New" w:cs="Courier New"/>
+          <w:sz w:val="24"/>
+          <w:szCs w:val="24"/>
+        </w:rPr>
+      </w:pPr>
+    </w:p>
+    <w:p>
+      <w:pPr>
+        <w:autoSpaceDE w:val="0"/>
+        <w:autoSpaceDN w:val="0"/>
+        <w:adjustRightInd w:val="0"/>
+        <w:spacing w:after="0" w:line="240" w:lineRule="auto"/>
+        <w:rPr>
+          <w:rFonts w:ascii="Courier New" w:hAnsi="Courier New" w:cs="Courier New"/>
+          <w:sz w:val="24"/>
+          <w:szCs w:val="24"/>
+        </w:rPr>
+      </w:pPr>
+      <w:r>
+        <w:rPr>
+          <w:rFonts w:ascii="Courier New" w:hAnsi="Courier New" w:cs="Courier New"/>
+          <w:color w:val="000000"/>
+          <w:sz w:val="26"/>
+          <w:szCs w:val="26"/>
+        </w:rPr>
+        <w:t xml:space="preserve"> </w:t>
+      </w:r>
+    </w:p>
+    <w:p>
+      <w:pPr>
+        <w:autoSpaceDE w:val="0"/>
+        <w:autoSpaceDN w:val="0"/>
+        <w:adjustRightInd w:val="0"/>
+        <w:spacing w:after="0" w:line="240" w:lineRule="auto"/>
+        <w:rPr>
+          <w:rFonts w:ascii="Courier New" w:hAnsi="Courier New" w:cs="Courier New"/>
+          <w:sz w:val="24"/>
+          <w:szCs w:val="24"/>
+        </w:rPr>
+      </w:pPr>
+    </w:p>
+    <w:p>
+      <w:pPr>
+        <w:rPr>
+          <w:b/>
+          <w:sz w:val="32"/>
+          <w:szCs w:val="32"/>
+          <w:u w:val="single"/>
+        </w:rPr>
+      </w:pPr>
     </w:p>
     <w:sectPr>
       <w:pgSz w:w="12240" w:h="15840"/>
@@ -5442,7 +8068,7 @@
   <w:style w:type="paragraph" w:default="1" w:styleId="Normal">
     <w:name w:val="Normal"/>
     <w:qFormat/>
-    <w:rsid w:val="00DD2CBA"/>
+    <w:rsid w:val="005A4A1B"/>
   </w:style>
   <w:style w:type="character" w:default="1" w:styleId="DefaultParagraphFont">
     <w:name w:val="Default Paragraph Font"/>

</xml_diff>